<commit_message>
Commit of Content/Resources/Images/Patient Tracking Mobile/~$Images.docx,Content/Resources/Images/Patient Tracking Mobile/Images.docx
</commit_message>
<xml_diff>
--- a/Content/Resources/Images/Patient Tracking Mobile/Images.docx
+++ b/Content/Resources/Images/Patient Tracking Mobile/Images.docx
@@ -640,13 +640,438 @@
         </w:drawing>
       </w:r>
     </w:p>
+    <w:p/>
     <w:p>
       <w:r>
         <w:rPr>
           <w:noProof/>
         </w:rPr>
         <w:drawing>
-          <wp:anchor distT="0" distB="0" distL="114300" distR="114300" simplePos="0" relativeHeight="251738112" behindDoc="0" locked="0" layoutInCell="1" allowOverlap="1" wp14:anchorId="137D725E" wp14:editId="6808E9CD">
+          <wp:anchor distT="0" distB="0" distL="114300" distR="114300" simplePos="0" relativeHeight="251767808" behindDoc="0" locked="0" layoutInCell="1" allowOverlap="1" wp14:anchorId="19C26647" wp14:editId="2DD35286">
+            <wp:simplePos x="0" y="0"/>
+            <wp:positionH relativeFrom="margin">
+              <wp:posOffset>2968625</wp:posOffset>
+            </wp:positionH>
+            <wp:positionV relativeFrom="paragraph">
+              <wp:posOffset>5629275</wp:posOffset>
+            </wp:positionV>
+            <wp:extent cx="415925" cy="450850"/>
+            <wp:effectExtent l="0" t="36512" r="4762" b="42863"/>
+            <wp:wrapNone/>
+            <wp:docPr id="108" name="Picture 108" descr="Shape, arrow&#10;&#10;Description automatically generated"/>
+            <wp:cNvGraphicFramePr>
+              <a:graphicFrameLocks xmlns:a="http://schemas.openxmlformats.org/drawingml/2006/main" noChangeAspect="1"/>
+            </wp:cNvGraphicFramePr>
+            <a:graphic xmlns:a="http://schemas.openxmlformats.org/drawingml/2006/main">
+              <a:graphicData uri="http://schemas.openxmlformats.org/drawingml/2006/picture">
+                <pic:pic xmlns:pic="http://schemas.openxmlformats.org/drawingml/2006/picture">
+                  <pic:nvPicPr>
+                    <pic:cNvPr id="1" name="Picture 1" descr="Shape, arrow&#10;&#10;Description automatically generated"/>
+                    <pic:cNvPicPr>
+                      <a:picLocks noChangeAspect="1" noChangeArrowheads="1"/>
+                    </pic:cNvPicPr>
+                  </pic:nvPicPr>
+                  <pic:blipFill rotWithShape="1">
+                    <a:blip r:embed="rId16" cstate="print">
+                      <a:extLst>
+                        <a:ext uri="{28A0092B-C50C-407E-A947-70E740481C1C}">
+                          <a14:useLocalDpi xmlns:a14="http://schemas.microsoft.com/office/drawing/2010/main" val="0"/>
+                        </a:ext>
+                      </a:extLst>
+                    </a:blip>
+                    <a:srcRect r="79781"/>
+                    <a:stretch/>
+                  </pic:blipFill>
+                  <pic:spPr bwMode="auto">
+                    <a:xfrm rot="16795875" flipV="1">
+                      <a:off x="0" y="0"/>
+                      <a:ext cx="415925" cy="450850"/>
+                    </a:xfrm>
+                    <a:prstGeom prst="rect">
+                      <a:avLst/>
+                    </a:prstGeom>
+                    <a:noFill/>
+                    <a:ln>
+                      <a:noFill/>
+                    </a:ln>
+                    <a:extLst>
+                      <a:ext uri="{53640926-AAD7-44D8-BBD7-CCE9431645EC}">
+                        <a14:shadowObscured xmlns:a14="http://schemas.microsoft.com/office/drawing/2010/main"/>
+                      </a:ext>
+                    </a:extLst>
+                  </pic:spPr>
+                </pic:pic>
+              </a:graphicData>
+            </a:graphic>
+            <wp14:sizeRelH relativeFrom="margin">
+              <wp14:pctWidth>0</wp14:pctWidth>
+            </wp14:sizeRelH>
+            <wp14:sizeRelV relativeFrom="margin">
+              <wp14:pctHeight>0</wp14:pctHeight>
+            </wp14:sizeRelV>
+          </wp:anchor>
+        </w:drawing>
+      </w:r>
+      <w:r>
+        <w:rPr>
+          <w:noProof/>
+        </w:rPr>
+        <w:drawing>
+          <wp:anchor distT="0" distB="0" distL="114300" distR="114300" simplePos="0" relativeHeight="251766784" behindDoc="0" locked="0" layoutInCell="1" allowOverlap="1" wp14:anchorId="05221AFD" wp14:editId="4B66478A">
+            <wp:simplePos x="0" y="0"/>
+            <wp:positionH relativeFrom="margin">
+              <wp:posOffset>761365</wp:posOffset>
+            </wp:positionH>
+            <wp:positionV relativeFrom="paragraph">
+              <wp:posOffset>2960370</wp:posOffset>
+            </wp:positionV>
+            <wp:extent cx="4930775" cy="414020"/>
+            <wp:effectExtent l="0" t="0" r="0" b="0"/>
+            <wp:wrapNone/>
+            <wp:docPr id="107" name="Picture 107" descr="Shape, arrow&#10;&#10;Description automatically generated"/>
+            <wp:cNvGraphicFramePr>
+              <a:graphicFrameLocks xmlns:a="http://schemas.openxmlformats.org/drawingml/2006/main" noChangeAspect="1"/>
+            </wp:cNvGraphicFramePr>
+            <a:graphic xmlns:a="http://schemas.openxmlformats.org/drawingml/2006/main">
+              <a:graphicData uri="http://schemas.openxmlformats.org/drawingml/2006/picture">
+                <pic:pic xmlns:pic="http://schemas.openxmlformats.org/drawingml/2006/picture">
+                  <pic:nvPicPr>
+                    <pic:cNvPr id="1" name="Picture 1" descr="Shape, arrow&#10;&#10;Description automatically generated"/>
+                    <pic:cNvPicPr>
+                      <a:picLocks noChangeAspect="1" noChangeArrowheads="1"/>
+                    </pic:cNvPicPr>
+                  </pic:nvPicPr>
+                  <pic:blipFill rotWithShape="1">
+                    <a:blip r:embed="rId16" cstate="print">
+                      <a:extLst>
+                        <a:ext uri="{28A0092B-C50C-407E-A947-70E740481C1C}">
+                          <a14:useLocalDpi xmlns:a14="http://schemas.microsoft.com/office/drawing/2010/main" val="0"/>
+                        </a:ext>
+                      </a:extLst>
+                    </a:blip>
+                    <a:srcRect l="21729" r="28254"/>
+                    <a:stretch/>
+                  </pic:blipFill>
+                  <pic:spPr bwMode="auto">
+                    <a:xfrm rot="16200000" flipV="1">
+                      <a:off x="0" y="0"/>
+                      <a:ext cx="4930775" cy="414020"/>
+                    </a:xfrm>
+                    <a:prstGeom prst="rect">
+                      <a:avLst/>
+                    </a:prstGeom>
+                    <a:noFill/>
+                    <a:ln>
+                      <a:noFill/>
+                    </a:ln>
+                    <a:extLst>
+                      <a:ext uri="{53640926-AAD7-44D8-BBD7-CCE9431645EC}">
+                        <a14:shadowObscured xmlns:a14="http://schemas.microsoft.com/office/drawing/2010/main"/>
+                      </a:ext>
+                    </a:extLst>
+                  </pic:spPr>
+                </pic:pic>
+              </a:graphicData>
+            </a:graphic>
+            <wp14:sizeRelH relativeFrom="margin">
+              <wp14:pctWidth>0</wp14:pctWidth>
+            </wp14:sizeRelH>
+            <wp14:sizeRelV relativeFrom="margin">
+              <wp14:pctHeight>0</wp14:pctHeight>
+            </wp14:sizeRelV>
+          </wp:anchor>
+        </w:drawing>
+      </w:r>
+      <w:r>
+        <w:rPr>
+          <w:noProof/>
+        </w:rPr>
+        <w:drawing>
+          <wp:anchor distT="0" distB="0" distL="114300" distR="114300" simplePos="0" relativeHeight="251765760" behindDoc="0" locked="0" layoutInCell="1" allowOverlap="1" wp14:anchorId="3EC8E641" wp14:editId="6F528286">
+            <wp:simplePos x="0" y="0"/>
+            <wp:positionH relativeFrom="margin">
+              <wp:posOffset>3696970</wp:posOffset>
+            </wp:positionH>
+            <wp:positionV relativeFrom="paragraph">
+              <wp:posOffset>3070860</wp:posOffset>
+            </wp:positionV>
+            <wp:extent cx="2884170" cy="506095"/>
+            <wp:effectExtent l="0" t="0" r="0" b="317"/>
+            <wp:wrapNone/>
+            <wp:docPr id="106" name="Picture 106" descr="Shape, arrow&#10;&#10;Description automatically generated"/>
+            <wp:cNvGraphicFramePr>
+              <a:graphicFrameLocks xmlns:a="http://schemas.openxmlformats.org/drawingml/2006/main" noChangeAspect="1"/>
+            </wp:cNvGraphicFramePr>
+            <a:graphic xmlns:a="http://schemas.openxmlformats.org/drawingml/2006/main">
+              <a:graphicData uri="http://schemas.openxmlformats.org/drawingml/2006/picture">
+                <pic:pic xmlns:pic="http://schemas.openxmlformats.org/drawingml/2006/picture">
+                  <pic:nvPicPr>
+                    <pic:cNvPr id="1" name="Picture 1" descr="Shape, arrow&#10;&#10;Description automatically generated"/>
+                    <pic:cNvPicPr>
+                      <a:picLocks noChangeAspect="1" noChangeArrowheads="1"/>
+                    </pic:cNvPicPr>
+                  </pic:nvPicPr>
+                  <pic:blipFill rotWithShape="1">
+                    <a:blip r:embed="rId16" cstate="print">
+                      <a:extLst>
+                        <a:ext uri="{28A0092B-C50C-407E-A947-70E740481C1C}">
+                          <a14:useLocalDpi xmlns:a14="http://schemas.microsoft.com/office/drawing/2010/main" val="0"/>
+                        </a:ext>
+                      </a:extLst>
+                    </a:blip>
+                    <a:srcRect l="38222" t="41098" r="30820" b="-1"/>
+                    <a:stretch/>
+                  </pic:blipFill>
+                  <pic:spPr bwMode="auto">
+                    <a:xfrm rot="16200000" flipV="1">
+                      <a:off x="0" y="0"/>
+                      <a:ext cx="2884170" cy="506095"/>
+                    </a:xfrm>
+                    <a:prstGeom prst="rect">
+                      <a:avLst/>
+                    </a:prstGeom>
+                    <a:noFill/>
+                    <a:ln>
+                      <a:noFill/>
+                    </a:ln>
+                    <a:extLst>
+                      <a:ext uri="{53640926-AAD7-44D8-BBD7-CCE9431645EC}">
+                        <a14:shadowObscured xmlns:a14="http://schemas.microsoft.com/office/drawing/2010/main"/>
+                      </a:ext>
+                    </a:extLst>
+                  </pic:spPr>
+                </pic:pic>
+              </a:graphicData>
+            </a:graphic>
+            <wp14:sizeRelH relativeFrom="margin">
+              <wp14:pctWidth>0</wp14:pctWidth>
+            </wp14:sizeRelH>
+            <wp14:sizeRelV relativeFrom="margin">
+              <wp14:pctHeight>0</wp14:pctHeight>
+            </wp14:sizeRelV>
+          </wp:anchor>
+        </w:drawing>
+      </w:r>
+      <w:r>
+        <w:rPr>
+          <w:noProof/>
+        </w:rPr>
+        <w:drawing>
+          <wp:anchor distT="0" distB="0" distL="114300" distR="114300" simplePos="0" relativeHeight="251764736" behindDoc="0" locked="0" layoutInCell="1" allowOverlap="1" wp14:anchorId="29CB359D" wp14:editId="1EC7BAB5">
+            <wp:simplePos x="0" y="0"/>
+            <wp:positionH relativeFrom="margin">
+              <wp:posOffset>4737100</wp:posOffset>
+            </wp:positionH>
+            <wp:positionV relativeFrom="paragraph">
+              <wp:posOffset>124460</wp:posOffset>
+            </wp:positionV>
+            <wp:extent cx="1808480" cy="860425"/>
+            <wp:effectExtent l="150177" t="0" r="265748" b="0"/>
+            <wp:wrapNone/>
+            <wp:docPr id="105" name="Picture 105" descr="Shape, arrow&#10;&#10;Description automatically generated"/>
+            <wp:cNvGraphicFramePr>
+              <a:graphicFrameLocks xmlns:a="http://schemas.openxmlformats.org/drawingml/2006/main" noChangeAspect="1"/>
+            </wp:cNvGraphicFramePr>
+            <a:graphic xmlns:a="http://schemas.openxmlformats.org/drawingml/2006/main">
+              <a:graphicData uri="http://schemas.openxmlformats.org/drawingml/2006/picture">
+                <pic:pic xmlns:pic="http://schemas.openxmlformats.org/drawingml/2006/picture">
+                  <pic:nvPicPr>
+                    <pic:cNvPr id="105" name="Picture 105" descr="Shape, arrow&#10;&#10;Description automatically generated"/>
+                    <pic:cNvPicPr>
+                      <a:picLocks noChangeAspect="1" noChangeArrowheads="1"/>
+                    </pic:cNvPicPr>
+                  </pic:nvPicPr>
+                  <pic:blipFill>
+                    <a:blip r:embed="rId16" cstate="print">
+                      <a:extLst>
+                        <a:ext uri="{28A0092B-C50C-407E-A947-70E740481C1C}">
+                          <a14:useLocalDpi xmlns:a14="http://schemas.microsoft.com/office/drawing/2010/main" val="0"/>
+                        </a:ext>
+                      </a:extLst>
+                    </a:blip>
+                    <a:srcRect/>
+                    <a:stretch>
+                      <a:fillRect/>
+                    </a:stretch>
+                  </pic:blipFill>
+                  <pic:spPr bwMode="auto">
+                    <a:xfrm rot="15118585" flipV="1">
+                      <a:off x="0" y="0"/>
+                      <a:ext cx="1808480" cy="860425"/>
+                    </a:xfrm>
+                    <a:prstGeom prst="rect">
+                      <a:avLst/>
+                    </a:prstGeom>
+                    <a:noFill/>
+                    <a:ln>
+                      <a:noFill/>
+                    </a:ln>
+                  </pic:spPr>
+                </pic:pic>
+              </a:graphicData>
+            </a:graphic>
+            <wp14:sizeRelH relativeFrom="margin">
+              <wp14:pctWidth>0</wp14:pctWidth>
+            </wp14:sizeRelH>
+            <wp14:sizeRelV relativeFrom="margin">
+              <wp14:pctHeight>0</wp14:pctHeight>
+            </wp14:sizeRelV>
+          </wp:anchor>
+        </w:drawing>
+      </w:r>
+      <w:r>
+        <w:rPr>
+          <w:noProof/>
+        </w:rPr>
+        <w:drawing>
+          <wp:anchor distT="0" distB="0" distL="114300" distR="114300" simplePos="0" relativeHeight="251763712" behindDoc="0" locked="0" layoutInCell="1" allowOverlap="1" wp14:anchorId="52F21DC0" wp14:editId="5D1F8F42">
+            <wp:simplePos x="0" y="0"/>
+            <wp:positionH relativeFrom="margin">
+              <wp:posOffset>3292475</wp:posOffset>
+            </wp:positionH>
+            <wp:positionV relativeFrom="paragraph">
+              <wp:posOffset>2087245</wp:posOffset>
+            </wp:positionV>
+            <wp:extent cx="2530475" cy="848360"/>
+            <wp:effectExtent l="0" t="0" r="0" b="6033"/>
+            <wp:wrapNone/>
+            <wp:docPr id="104" name="Picture 104" descr="Shape, arrow&#10;&#10;Description automatically generated"/>
+            <wp:cNvGraphicFramePr>
+              <a:graphicFrameLocks xmlns:a="http://schemas.openxmlformats.org/drawingml/2006/main" noChangeAspect="1"/>
+            </wp:cNvGraphicFramePr>
+            <a:graphic xmlns:a="http://schemas.openxmlformats.org/drawingml/2006/main">
+              <a:graphicData uri="http://schemas.openxmlformats.org/drawingml/2006/picture">
+                <pic:pic xmlns:pic="http://schemas.openxmlformats.org/drawingml/2006/picture">
+                  <pic:nvPicPr>
+                    <pic:cNvPr id="1" name="Picture 1" descr="Shape, arrow&#10;&#10;Description automatically generated"/>
+                    <pic:cNvPicPr>
+                      <a:picLocks noChangeAspect="1" noChangeArrowheads="1"/>
+                    </pic:cNvPicPr>
+                  </pic:nvPicPr>
+                  <pic:blipFill rotWithShape="1">
+                    <a:blip r:embed="rId16" cstate="print">
+                      <a:extLst>
+                        <a:ext uri="{28A0092B-C50C-407E-A947-70E740481C1C}">
+                          <a14:useLocalDpi xmlns:a14="http://schemas.microsoft.com/office/drawing/2010/main" val="0"/>
+                        </a:ext>
+                      </a:extLst>
+                    </a:blip>
+                    <a:srcRect l="69700" r="27770"/>
+                    <a:stretch/>
+                  </pic:blipFill>
+                  <pic:spPr bwMode="auto">
+                    <a:xfrm rot="16200000" flipV="1">
+                      <a:off x="0" y="0"/>
+                      <a:ext cx="2530475" cy="848360"/>
+                    </a:xfrm>
+                    <a:prstGeom prst="rect">
+                      <a:avLst/>
+                    </a:prstGeom>
+                    <a:noFill/>
+                    <a:ln>
+                      <a:noFill/>
+                    </a:ln>
+                    <a:extLst>
+                      <a:ext uri="{53640926-AAD7-44D8-BBD7-CCE9431645EC}">
+                        <a14:shadowObscured xmlns:a14="http://schemas.microsoft.com/office/drawing/2010/main"/>
+                      </a:ext>
+                    </a:extLst>
+                  </pic:spPr>
+                </pic:pic>
+              </a:graphicData>
+            </a:graphic>
+            <wp14:sizeRelH relativeFrom="margin">
+              <wp14:pctWidth>0</wp14:pctWidth>
+            </wp14:sizeRelH>
+            <wp14:sizeRelV relativeFrom="margin">
+              <wp14:pctHeight>0</wp14:pctHeight>
+            </wp14:sizeRelV>
+          </wp:anchor>
+        </w:drawing>
+      </w:r>
+      <w:r>
+        <w:rPr>
+          <w:noProof/>
+        </w:rPr>
+        <w:drawing>
+          <wp:anchor distT="0" distB="0" distL="114300" distR="114300" simplePos="0" relativeHeight="251762688" behindDoc="0" locked="0" layoutInCell="1" allowOverlap="1" wp14:anchorId="1E55A004" wp14:editId="210BCF61">
+            <wp:simplePos x="0" y="0"/>
+            <wp:positionH relativeFrom="margin">
+              <wp:posOffset>3061970</wp:posOffset>
+            </wp:positionH>
+            <wp:positionV relativeFrom="paragraph">
+              <wp:posOffset>349885</wp:posOffset>
+            </wp:positionV>
+            <wp:extent cx="325120" cy="417195"/>
+            <wp:effectExtent l="0" t="7938" r="0" b="0"/>
+            <wp:wrapNone/>
+            <wp:docPr id="103" name="Picture 103" descr="Shape, arrow&#10;&#10;Description automatically generated"/>
+            <wp:cNvGraphicFramePr>
+              <a:graphicFrameLocks xmlns:a="http://schemas.openxmlformats.org/drawingml/2006/main" noChangeAspect="1"/>
+            </wp:cNvGraphicFramePr>
+            <a:graphic xmlns:a="http://schemas.openxmlformats.org/drawingml/2006/main">
+              <a:graphicData uri="http://schemas.openxmlformats.org/drawingml/2006/picture">
+                <pic:pic xmlns:pic="http://schemas.openxmlformats.org/drawingml/2006/picture">
+                  <pic:nvPicPr>
+                    <pic:cNvPr id="1" name="Picture 1" descr="Shape, arrow&#10;&#10;Description automatically generated"/>
+                    <pic:cNvPicPr>
+                      <a:picLocks noChangeAspect="1" noChangeArrowheads="1"/>
+                    </pic:cNvPicPr>
+                  </pic:nvPicPr>
+                  <pic:blipFill rotWithShape="1">
+                    <a:blip r:embed="rId16" cstate="print">
+                      <a:extLst>
+                        <a:ext uri="{28A0092B-C50C-407E-A947-70E740481C1C}">
+                          <a14:useLocalDpi xmlns:a14="http://schemas.microsoft.com/office/drawing/2010/main" val="0"/>
+                        </a:ext>
+                      </a:extLst>
+                    </a:blip>
+                    <a:srcRect l="73389"/>
+                    <a:stretch/>
+                  </pic:blipFill>
+                  <pic:spPr bwMode="auto">
+                    <a:xfrm rot="16200000" flipV="1">
+                      <a:off x="0" y="0"/>
+                      <a:ext cx="325120" cy="417195"/>
+                    </a:xfrm>
+                    <a:prstGeom prst="rect">
+                      <a:avLst/>
+                    </a:prstGeom>
+                    <a:noFill/>
+                    <a:ln>
+                      <a:noFill/>
+                    </a:ln>
+                    <a:extLst>
+                      <a:ext uri="{53640926-AAD7-44D8-BBD7-CCE9431645EC}">
+                        <a14:shadowObscured xmlns:a14="http://schemas.microsoft.com/office/drawing/2010/main"/>
+                      </a:ext>
+                    </a:extLst>
+                  </pic:spPr>
+                </pic:pic>
+              </a:graphicData>
+            </a:graphic>
+            <wp14:sizeRelH relativeFrom="margin">
+              <wp14:pctWidth>0</wp14:pctWidth>
+            </wp14:sizeRelH>
+            <wp14:sizeRelV relativeFrom="margin">
+              <wp14:pctHeight>0</wp14:pctHeight>
+            </wp14:sizeRelV>
+          </wp:anchor>
+        </w:drawing>
+      </w:r>
+    </w:p>
+    <w:p/>
+    <w:p/>
+    <w:p/>
+    <w:p/>
+    <w:p/>
+    <w:p>
+      <w:r>
+        <w:rPr>
+          <w:noProof/>
+        </w:rPr>
+        <w:drawing>
+          <wp:anchor distT="0" distB="0" distL="114300" distR="114300" simplePos="0" relativeHeight="251738112" behindDoc="0" locked="0" layoutInCell="1" allowOverlap="1" wp14:anchorId="137D725E" wp14:editId="1C1BA060">
             <wp:simplePos x="0" y="0"/>
             <wp:positionH relativeFrom="column">
               <wp:posOffset>1895475</wp:posOffset>
@@ -671,7 +1096,7 @@
                     </pic:cNvPicPr>
                   </pic:nvPicPr>
                   <pic:blipFill>
-                    <a:blip r:embed="rId16" cstate="print">
+                    <a:blip r:embed="rId17" cstate="print">
                       <a:extLst>
                         <a:ext uri="{28A0092B-C50C-407E-A947-70E740481C1C}">
                           <a14:useLocalDpi xmlns:a14="http://schemas.microsoft.com/office/drawing/2010/main" val="0"/>
@@ -715,7 +1140,7 @@
         <mc:AlternateContent>
           <mc:Choice Requires="wpg">
             <w:drawing>
-              <wp:anchor distT="0" distB="0" distL="114300" distR="114300" simplePos="0" relativeHeight="251736064" behindDoc="0" locked="0" layoutInCell="1" allowOverlap="1" wp14:anchorId="3CB9C7A2" wp14:editId="38FE4D44">
+              <wp:anchor distT="0" distB="0" distL="114300" distR="114300" simplePos="0" relativeHeight="251736064" behindDoc="0" locked="0" layoutInCell="1" allowOverlap="1" wp14:anchorId="3CB9C7A2" wp14:editId="6AE4487B">
                 <wp:simplePos x="0" y="0"/>
                 <wp:positionH relativeFrom="column">
                   <wp:posOffset>0</wp:posOffset>
@@ -748,7 +1173,7 @@
                           </pic:cNvPicPr>
                         </pic:nvPicPr>
                         <pic:blipFill rotWithShape="1">
-                          <a:blip r:embed="rId17" cstate="print">
+                          <a:blip r:embed="rId16" cstate="print">
                             <a:extLst>
                               <a:ext uri="{28A0092B-C50C-407E-A947-70E740481C1C}">
                                 <a14:useLocalDpi xmlns:a14="http://schemas.microsoft.com/office/drawing/2010/main" val="0"/>
@@ -785,7 +1210,7 @@
                           </pic:cNvPicPr>
                         </pic:nvPicPr>
                         <pic:blipFill rotWithShape="1">
-                          <a:blip r:embed="rId17" cstate="print">
+                          <a:blip r:embed="rId16" cstate="print">
                             <a:extLst>
                               <a:ext uri="{28A0092B-C50C-407E-A947-70E740481C1C}">
                                 <a14:useLocalDpi xmlns:a14="http://schemas.microsoft.com/office/drawing/2010/main" val="0"/>
@@ -822,7 +1247,7 @@
           </mc:Choice>
           <mc:Fallback>
             <w:pict>
-              <v:group w14:anchorId="0C568DEC" id="Group 97" o:spid="_x0000_s1026" style="position:absolute;margin-left:0;margin-top:2.95pt;width:77.35pt;height:212.5pt;rotation:943692fd;z-index:251736064" coordsize="9823,26987" o:gfxdata="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">
+              <v:group w14:anchorId="1282D4E4" id="Group 97" o:spid="_x0000_s1026" style="position:absolute;margin-left:0;margin-top:2.95pt;width:77.35pt;height:212.5pt;rotation:943692fd;z-index:251736064" coordsize="9823,26987" o:gfxdata="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">
                 <v:shapetype id="_x0000_t75" coordsize="21600,21600" o:spt="75" o:preferrelative="t" path="m@4@5l@4@11@9@11@9@5xe" filled="f" stroked="f">
                   <v:stroke joinstyle="miter"/>
                   <v:formulas>
@@ -867,7 +1292,7 @@
         </w:rPr>
         <w:lastRenderedPageBreak/>
         <w:drawing>
-          <wp:anchor distT="0" distB="0" distL="114300" distR="114300" simplePos="0" relativeHeight="251663360" behindDoc="0" locked="0" layoutInCell="1" allowOverlap="1" wp14:anchorId="1C296AEF" wp14:editId="0EE703D8">
+          <wp:anchor distT="0" distB="0" distL="114300" distR="114300" simplePos="0" relativeHeight="251663360" behindDoc="0" locked="0" layoutInCell="1" allowOverlap="1" wp14:anchorId="1C296AEF" wp14:editId="52BD8D12">
             <wp:simplePos x="0" y="0"/>
             <wp:positionH relativeFrom="column">
               <wp:posOffset>794566</wp:posOffset>
@@ -934,7 +1359,7 @@
           <w:noProof/>
         </w:rPr>
         <w:drawing>
-          <wp:anchor distT="0" distB="0" distL="114300" distR="114300" simplePos="0" relativeHeight="251662336" behindDoc="0" locked="0" layoutInCell="1" allowOverlap="1" wp14:anchorId="72284254" wp14:editId="4F8B3CA6">
+          <wp:anchor distT="0" distB="0" distL="114300" distR="114300" simplePos="0" relativeHeight="251662336" behindDoc="0" locked="0" layoutInCell="1" allowOverlap="1" wp14:anchorId="72284254" wp14:editId="4CD9C514">
             <wp:simplePos x="0" y="0"/>
             <wp:positionH relativeFrom="column">
               <wp:posOffset>794475</wp:posOffset>
@@ -1001,7 +1426,7 @@
           <w:noProof/>
         </w:rPr>
         <w:drawing>
-          <wp:anchor distT="0" distB="0" distL="114300" distR="114300" simplePos="0" relativeHeight="251660288" behindDoc="0" locked="0" layoutInCell="1" allowOverlap="1" wp14:anchorId="5F2BA5CD" wp14:editId="2BA29B93">
+          <wp:anchor distT="0" distB="0" distL="114300" distR="114300" simplePos="0" relativeHeight="251660288" behindDoc="0" locked="0" layoutInCell="1" allowOverlap="1" wp14:anchorId="5F2BA5CD" wp14:editId="596A6C6D">
             <wp:simplePos x="0" y="0"/>
             <wp:positionH relativeFrom="column">
               <wp:posOffset>1991995</wp:posOffset>
@@ -1026,7 +1451,7 @@
                     </pic:cNvPicPr>
                   </pic:nvPicPr>
                   <pic:blipFill>
-                    <a:blip r:embed="rId16" cstate="print">
+                    <a:blip r:embed="rId17" cstate="print">
                       <a:extLst>
                         <a:ext uri="{28A0092B-C50C-407E-A947-70E740481C1C}">
                           <a14:useLocalDpi xmlns:a14="http://schemas.microsoft.com/office/drawing/2010/main" val="0"/>
@@ -1068,7 +1493,7 @@
           <w:noProof/>
         </w:rPr>
         <w:drawing>
-          <wp:anchor distT="0" distB="0" distL="114300" distR="114300" simplePos="0" relativeHeight="251657216" behindDoc="0" locked="0" layoutInCell="1" allowOverlap="1" wp14:anchorId="0E55CB8D" wp14:editId="18372621">
+          <wp:anchor distT="0" distB="0" distL="114300" distR="114300" simplePos="0" relativeHeight="251657216" behindDoc="0" locked="0" layoutInCell="1" allowOverlap="1" wp14:anchorId="0E55CB8D" wp14:editId="62CE7B78">
             <wp:simplePos x="0" y="0"/>
             <wp:positionH relativeFrom="column">
               <wp:posOffset>1981109</wp:posOffset>
@@ -1093,7 +1518,7 @@
                     </pic:cNvPicPr>
                   </pic:nvPicPr>
                   <pic:blipFill>
-                    <a:blip r:embed="rId16" cstate="print">
+                    <a:blip r:embed="rId17" cstate="print">
                       <a:extLst>
                         <a:ext uri="{28A0092B-C50C-407E-A947-70E740481C1C}">
                           <a14:useLocalDpi xmlns:a14="http://schemas.microsoft.com/office/drawing/2010/main" val="0"/>
@@ -1135,7 +1560,7 @@
           <w:noProof/>
         </w:rPr>
         <w:drawing>
-          <wp:anchor distT="0" distB="0" distL="114300" distR="114300" simplePos="0" relativeHeight="251661312" behindDoc="0" locked="0" layoutInCell="1" allowOverlap="1" wp14:anchorId="48BE4839" wp14:editId="16BE7DA8">
+          <wp:anchor distT="0" distB="0" distL="114300" distR="114300" simplePos="0" relativeHeight="251661312" behindDoc="0" locked="0" layoutInCell="1" allowOverlap="1" wp14:anchorId="48BE4839" wp14:editId="26639DAF">
             <wp:simplePos x="0" y="0"/>
             <wp:positionH relativeFrom="column">
               <wp:posOffset>2611846</wp:posOffset>
@@ -1196,7 +1621,7 @@
           <w:noProof/>
         </w:rPr>
         <w:drawing>
-          <wp:inline distT="0" distB="0" distL="0" distR="0" wp14:anchorId="138D4641" wp14:editId="24E75C51">
+          <wp:inline distT="0" distB="0" distL="0" distR="0" wp14:anchorId="138D4641" wp14:editId="56A51C6A">
             <wp:extent cx="4002405" cy="8229600"/>
             <wp:effectExtent l="0" t="0" r="0" b="0"/>
             <wp:docPr id="1" name="Picture 1" descr="Graphical user interface, application&#10;&#10;Description automatically generated"/>
@@ -1258,7 +1683,7 @@
         </w:rPr>
         <w:lastRenderedPageBreak/>
         <w:drawing>
-          <wp:anchor distT="0" distB="0" distL="114300" distR="114300" simplePos="0" relativeHeight="251665408" behindDoc="0" locked="0" layoutInCell="1" allowOverlap="1" wp14:anchorId="40B6387A" wp14:editId="5ACD5170">
+          <wp:anchor distT="0" distB="0" distL="114300" distR="114300" simplePos="0" relativeHeight="251665408" behindDoc="0" locked="0" layoutInCell="1" allowOverlap="1" wp14:anchorId="40B6387A" wp14:editId="173FE02F">
             <wp:simplePos x="0" y="0"/>
             <wp:positionH relativeFrom="column">
               <wp:posOffset>3025684</wp:posOffset>
@@ -1319,7 +1744,7 @@
           <w:noProof/>
         </w:rPr>
         <w:drawing>
-          <wp:inline distT="0" distB="0" distL="0" distR="0" wp14:anchorId="05632E8A" wp14:editId="11BA1081">
+          <wp:inline distT="0" distB="0" distL="0" distR="0" wp14:anchorId="05632E8A" wp14:editId="08881E1B">
             <wp:extent cx="4008755" cy="8229600"/>
             <wp:effectExtent l="0" t="0" r="0" b="0"/>
             <wp:docPr id="19" name="Picture 19" descr="A screenshot of a phone&#10;&#10;Description automatically generated with medium confidence"/>
@@ -1381,7 +1806,7 @@
         </w:rPr>
         <w:lastRenderedPageBreak/>
         <w:drawing>
-          <wp:anchor distT="0" distB="0" distL="114300" distR="114300" simplePos="0" relativeHeight="251670528" behindDoc="0" locked="0" layoutInCell="1" allowOverlap="1" wp14:anchorId="440D1FBC" wp14:editId="2A17DE09">
+          <wp:anchor distT="0" distB="0" distL="114300" distR="114300" simplePos="0" relativeHeight="251670528" behindDoc="0" locked="0" layoutInCell="1" allowOverlap="1" wp14:anchorId="440D1FBC" wp14:editId="68F799AB">
             <wp:simplePos x="0" y="0"/>
             <wp:positionH relativeFrom="margin">
               <wp:posOffset>-70711</wp:posOffset>
@@ -1406,7 +1831,7 @@
                     </pic:cNvPicPr>
                   </pic:nvPicPr>
                   <pic:blipFill>
-                    <a:blip r:embed="rId16" cstate="print">
+                    <a:blip r:embed="rId17" cstate="print">
                       <a:extLst>
                         <a:ext uri="{28A0092B-C50C-407E-A947-70E740481C1C}">
                           <a14:useLocalDpi xmlns:a14="http://schemas.microsoft.com/office/drawing/2010/main" val="0"/>
@@ -1449,7 +1874,7 @@
           <w:bCs/>
         </w:rPr>
         <w:drawing>
-          <wp:anchor distT="0" distB="0" distL="114300" distR="114300" simplePos="0" relativeHeight="251671552" behindDoc="0" locked="0" layoutInCell="1" allowOverlap="1" wp14:anchorId="003F444C" wp14:editId="70ADC972">
+          <wp:anchor distT="0" distB="0" distL="114300" distR="114300" simplePos="0" relativeHeight="251671552" behindDoc="0" locked="0" layoutInCell="1" allowOverlap="1" wp14:anchorId="003F444C" wp14:editId="7DCF273C">
             <wp:simplePos x="0" y="0"/>
             <wp:positionH relativeFrom="column">
               <wp:posOffset>-32657</wp:posOffset>
@@ -1517,7 +1942,7 @@
           <w:bCs/>
         </w:rPr>
         <w:drawing>
-          <wp:anchor distT="0" distB="0" distL="114300" distR="114300" simplePos="0" relativeHeight="251667456" behindDoc="0" locked="0" layoutInCell="1" allowOverlap="1" wp14:anchorId="1BC95088" wp14:editId="561613DF">
+          <wp:anchor distT="0" distB="0" distL="114300" distR="114300" simplePos="0" relativeHeight="251667456" behindDoc="0" locked="0" layoutInCell="1" allowOverlap="1" wp14:anchorId="1BC95088" wp14:editId="0F211B24">
             <wp:simplePos x="0" y="0"/>
             <wp:positionH relativeFrom="column">
               <wp:posOffset>587285</wp:posOffset>
@@ -1578,7 +2003,7 @@
           <w:noProof/>
         </w:rPr>
         <w:drawing>
-          <wp:inline distT="0" distB="0" distL="0" distR="0" wp14:anchorId="2577362D" wp14:editId="28053CC9">
+          <wp:inline distT="0" distB="0" distL="0" distR="0" wp14:anchorId="2577362D" wp14:editId="041AEEC0">
             <wp:extent cx="3989705" cy="8229600"/>
             <wp:effectExtent l="0" t="0" r="0" b="0"/>
             <wp:docPr id="21" name="Picture 21" descr="Graphical user interface, application&#10;&#10;Description automatically generated"/>
@@ -1627,7 +2052,7 @@
         </w:rPr>
         <w:lastRenderedPageBreak/>
         <w:drawing>
-          <wp:anchor distT="0" distB="0" distL="114300" distR="114300" simplePos="0" relativeHeight="251701248" behindDoc="0" locked="0" layoutInCell="1" allowOverlap="1" wp14:anchorId="7D308C49" wp14:editId="6BF9BEA3">
+          <wp:anchor distT="0" distB="0" distL="114300" distR="114300" simplePos="0" relativeHeight="251701248" behindDoc="0" locked="0" layoutInCell="1" allowOverlap="1" wp14:anchorId="7D308C49" wp14:editId="1845F7D8">
             <wp:simplePos x="0" y="0"/>
             <wp:positionH relativeFrom="margin">
               <wp:posOffset>2136775</wp:posOffset>
@@ -1694,7 +2119,7 @@
           <w:noProof/>
         </w:rPr>
         <w:drawing>
-          <wp:anchor distT="0" distB="0" distL="114300" distR="114300" simplePos="0" relativeHeight="251699200" behindDoc="0" locked="0" layoutInCell="1" allowOverlap="1" wp14:anchorId="6B4D83C8" wp14:editId="67136853">
+          <wp:anchor distT="0" distB="0" distL="114300" distR="114300" simplePos="0" relativeHeight="251699200" behindDoc="0" locked="0" layoutInCell="1" allowOverlap="1" wp14:anchorId="6B4D83C8" wp14:editId="4F41E6DE">
             <wp:simplePos x="0" y="0"/>
             <wp:positionH relativeFrom="column">
               <wp:posOffset>3316514</wp:posOffset>
@@ -1761,7 +2186,7 @@
           <w:noProof/>
         </w:rPr>
         <w:drawing>
-          <wp:anchor distT="0" distB="0" distL="114300" distR="114300" simplePos="0" relativeHeight="251702272" behindDoc="0" locked="0" layoutInCell="1" allowOverlap="1" wp14:anchorId="63198396" wp14:editId="6E9634C1">
+          <wp:anchor distT="0" distB="0" distL="114300" distR="114300" simplePos="0" relativeHeight="251702272" behindDoc="0" locked="0" layoutInCell="1" allowOverlap="1" wp14:anchorId="63198396" wp14:editId="2E42C4D7">
             <wp:simplePos x="0" y="0"/>
             <wp:positionH relativeFrom="column">
               <wp:posOffset>2430145</wp:posOffset>
@@ -1828,7 +2253,7 @@
           <w:noProof/>
         </w:rPr>
         <w:drawing>
-          <wp:anchor distT="0" distB="0" distL="114300" distR="114300" simplePos="0" relativeHeight="251698176" behindDoc="0" locked="0" layoutInCell="1" allowOverlap="1" wp14:anchorId="5B0D61CF" wp14:editId="1372D2F1">
+          <wp:anchor distT="0" distB="0" distL="114300" distR="114300" simplePos="0" relativeHeight="251698176" behindDoc="0" locked="0" layoutInCell="1" allowOverlap="1" wp14:anchorId="5B0D61CF" wp14:editId="52863F0D">
             <wp:simplePos x="0" y="0"/>
             <wp:positionH relativeFrom="margin">
               <wp:posOffset>3207929</wp:posOffset>
@@ -1895,7 +2320,7 @@
           <w:noProof/>
         </w:rPr>
         <w:drawing>
-          <wp:anchor distT="0" distB="0" distL="114300" distR="114300" simplePos="0" relativeHeight="251686912" behindDoc="0" locked="0" layoutInCell="1" allowOverlap="1" wp14:anchorId="1C9782B1" wp14:editId="371320B9">
+          <wp:anchor distT="0" distB="0" distL="114300" distR="114300" simplePos="0" relativeHeight="251686912" behindDoc="0" locked="0" layoutInCell="1" allowOverlap="1" wp14:anchorId="1C9782B1" wp14:editId="032DB27D">
             <wp:simplePos x="0" y="0"/>
             <wp:positionH relativeFrom="margin">
               <wp:posOffset>1293769</wp:posOffset>
@@ -1962,7 +2387,7 @@
           <w:noProof/>
         </w:rPr>
         <w:drawing>
-          <wp:anchor distT="0" distB="0" distL="114300" distR="114300" simplePos="0" relativeHeight="251694080" behindDoc="0" locked="0" layoutInCell="1" allowOverlap="1" wp14:anchorId="51DC2BB2" wp14:editId="73DB2362">
+          <wp:anchor distT="0" distB="0" distL="114300" distR="114300" simplePos="0" relativeHeight="251694080" behindDoc="0" locked="0" layoutInCell="1" allowOverlap="1" wp14:anchorId="51DC2BB2" wp14:editId="0B2513F2">
             <wp:simplePos x="0" y="0"/>
             <wp:positionH relativeFrom="column">
               <wp:posOffset>1675856</wp:posOffset>
@@ -2029,7 +2454,7 @@
           <w:noProof/>
         </w:rPr>
         <w:drawing>
-          <wp:anchor distT="0" distB="0" distL="114300" distR="114300" simplePos="0" relativeHeight="251689984" behindDoc="0" locked="0" layoutInCell="1" allowOverlap="1" wp14:anchorId="0AFC7363" wp14:editId="38E96010">
+          <wp:anchor distT="0" distB="0" distL="114300" distR="114300" simplePos="0" relativeHeight="251689984" behindDoc="0" locked="0" layoutInCell="1" allowOverlap="1" wp14:anchorId="0AFC7363" wp14:editId="287AD6AD">
             <wp:simplePos x="0" y="0"/>
             <wp:positionH relativeFrom="column">
               <wp:posOffset>2753360</wp:posOffset>
@@ -2096,7 +2521,7 @@
           <w:noProof/>
         </w:rPr>
         <w:drawing>
-          <wp:anchor distT="0" distB="0" distL="114300" distR="114300" simplePos="0" relativeHeight="251693056" behindDoc="0" locked="0" layoutInCell="1" allowOverlap="1" wp14:anchorId="75685923" wp14:editId="6C170A38">
+          <wp:anchor distT="0" distB="0" distL="114300" distR="114300" simplePos="0" relativeHeight="251693056" behindDoc="0" locked="0" layoutInCell="1" allowOverlap="1" wp14:anchorId="75685923" wp14:editId="0B8A7851">
             <wp:simplePos x="0" y="0"/>
             <wp:positionH relativeFrom="margin">
               <wp:posOffset>2412909</wp:posOffset>
@@ -2163,7 +2588,7 @@
           <w:noProof/>
         </w:rPr>
         <w:drawing>
-          <wp:anchor distT="0" distB="0" distL="114300" distR="114300" simplePos="0" relativeHeight="251679744" behindDoc="0" locked="0" layoutInCell="1" allowOverlap="1" wp14:anchorId="165AF703" wp14:editId="4AF00054">
+          <wp:anchor distT="0" distB="0" distL="114300" distR="114300" simplePos="0" relativeHeight="251679744" behindDoc="0" locked="0" layoutInCell="1" allowOverlap="1" wp14:anchorId="165AF703" wp14:editId="5A367EF9">
             <wp:simplePos x="0" y="0"/>
             <wp:positionH relativeFrom="column">
               <wp:posOffset>1458686</wp:posOffset>
@@ -2230,7 +2655,7 @@
           <w:noProof/>
         </w:rPr>
         <w:drawing>
-          <wp:anchor distT="0" distB="0" distL="114300" distR="114300" simplePos="0" relativeHeight="251675648" behindDoc="0" locked="0" layoutInCell="1" allowOverlap="1" wp14:anchorId="462DDDD1" wp14:editId="74496543">
+          <wp:anchor distT="0" distB="0" distL="114300" distR="114300" simplePos="0" relativeHeight="251675648" behindDoc="0" locked="0" layoutInCell="1" allowOverlap="1" wp14:anchorId="462DDDD1" wp14:editId="77B1F9D9">
             <wp:simplePos x="0" y="0"/>
             <wp:positionH relativeFrom="column">
               <wp:posOffset>816429</wp:posOffset>
@@ -2297,7 +2722,7 @@
           <w:noProof/>
         </w:rPr>
         <w:drawing>
-          <wp:anchor distT="0" distB="0" distL="114300" distR="114300" simplePos="0" relativeHeight="251692032" behindDoc="0" locked="0" layoutInCell="1" allowOverlap="1" wp14:anchorId="31AB5788" wp14:editId="3EBEB7DF">
+          <wp:anchor distT="0" distB="0" distL="114300" distR="114300" simplePos="0" relativeHeight="251692032" behindDoc="0" locked="0" layoutInCell="1" allowOverlap="1" wp14:anchorId="31AB5788" wp14:editId="01CAE4D5">
             <wp:simplePos x="0" y="0"/>
             <wp:positionH relativeFrom="margin">
               <wp:posOffset>2087154</wp:posOffset>
@@ -2364,7 +2789,7 @@
           <w:noProof/>
         </w:rPr>
         <w:drawing>
-          <wp:anchor distT="0" distB="0" distL="114300" distR="114300" simplePos="0" relativeHeight="251688960" behindDoc="0" locked="0" layoutInCell="1" allowOverlap="1" wp14:anchorId="33AF2856" wp14:editId="35A0BBA8">
+          <wp:anchor distT="0" distB="0" distL="114300" distR="114300" simplePos="0" relativeHeight="251688960" behindDoc="0" locked="0" layoutInCell="1" allowOverlap="1" wp14:anchorId="33AF2856" wp14:editId="5FB9818A">
             <wp:simplePos x="0" y="0"/>
             <wp:positionH relativeFrom="margin">
               <wp:posOffset>2155840</wp:posOffset>
@@ -2433,7 +2858,7 @@
         <mc:AlternateContent>
           <mc:Choice Requires="wps">
             <w:drawing>
-              <wp:anchor distT="0" distB="0" distL="114300" distR="114300" simplePos="0" relativeHeight="251680768" behindDoc="0" locked="0" layoutInCell="1" allowOverlap="1" wp14:anchorId="2CBED3CD" wp14:editId="724BE71B">
+              <wp:anchor distT="0" distB="0" distL="114300" distR="114300" simplePos="0" relativeHeight="251680768" behindDoc="0" locked="0" layoutInCell="1" allowOverlap="1" wp14:anchorId="2CBED3CD" wp14:editId="6AAB73E2">
                 <wp:simplePos x="0" y="0"/>
                 <wp:positionH relativeFrom="column">
                   <wp:posOffset>2333534</wp:posOffset>
@@ -2501,7 +2926,7 @@
           </mc:Choice>
           <mc:Fallback>
             <w:pict>
-              <v:shapetype w14:anchorId="47DAF49D" id="_x0000_t88" coordsize="21600,21600" o:spt="88" adj="1800,10800" path="m,qx10800@0l10800@2qy21600@11,10800@3l10800@1qy,21600e" filled="f">
+              <v:shapetype w14:anchorId="2B06AE35" id="_x0000_t88" coordsize="21600,21600" o:spt="88" adj="1800,10800" path="m,qx10800@0l10800@2qy21600@11,10800@3l10800@1qy,21600e" filled="f">
                 <v:formulas>
                   <v:f eqn="val #0"/>
                   <v:f eqn="sum 21600 0 #0"/>
@@ -2534,7 +2959,7 @@
           <w:noProof/>
         </w:rPr>
         <w:drawing>
-          <wp:anchor distT="0" distB="0" distL="114300" distR="114300" simplePos="0" relativeHeight="251678720" behindDoc="0" locked="0" layoutInCell="1" allowOverlap="1" wp14:anchorId="0D4BAE85" wp14:editId="64EDF729">
+          <wp:anchor distT="0" distB="0" distL="114300" distR="114300" simplePos="0" relativeHeight="251678720" behindDoc="0" locked="0" layoutInCell="1" allowOverlap="1" wp14:anchorId="0D4BAE85" wp14:editId="4E899365">
             <wp:simplePos x="0" y="0"/>
             <wp:positionH relativeFrom="margin">
               <wp:posOffset>1717040</wp:posOffset>
@@ -2601,7 +3026,7 @@
           <w:noProof/>
         </w:rPr>
         <w:drawing>
-          <wp:anchor distT="0" distB="0" distL="114300" distR="114300" simplePos="0" relativeHeight="251674624" behindDoc="0" locked="0" layoutInCell="1" allowOverlap="1" wp14:anchorId="77688D18" wp14:editId="182FBF95">
+          <wp:anchor distT="0" distB="0" distL="114300" distR="114300" simplePos="0" relativeHeight="251674624" behindDoc="0" locked="0" layoutInCell="1" allowOverlap="1" wp14:anchorId="77688D18" wp14:editId="0EE871EC">
             <wp:simplePos x="0" y="0"/>
             <wp:positionH relativeFrom="margin">
               <wp:posOffset>652236</wp:posOffset>
@@ -2668,7 +3093,7 @@
           <w:noProof/>
         </w:rPr>
         <w:drawing>
-          <wp:inline distT="0" distB="0" distL="0" distR="0" wp14:anchorId="124434CF" wp14:editId="7AD568E1">
+          <wp:inline distT="0" distB="0" distL="0" distR="0" wp14:anchorId="124434CF" wp14:editId="06671140">
             <wp:extent cx="3990340" cy="8229600"/>
             <wp:effectExtent l="0" t="0" r="0" b="0"/>
             <wp:docPr id="26" name="Picture 26" descr="A screenshot of a phone&#10;&#10;Description automatically generated with medium confidence"/>
@@ -2711,7 +3136,7 @@
         </w:rPr>
         <w:lastRenderedPageBreak/>
         <w:drawing>
-          <wp:inline distT="0" distB="0" distL="0" distR="0" wp14:anchorId="024545AE" wp14:editId="682570F4">
+          <wp:inline distT="0" distB="0" distL="0" distR="0" wp14:anchorId="024545AE" wp14:editId="3B0D85AA">
             <wp:extent cx="762000" cy="664210"/>
             <wp:effectExtent l="0" t="0" r="0" b="2540"/>
             <wp:docPr id="39" name="Picture 39" descr="Icon&#10;&#10;Description automatically generated"/>
@@ -2764,7 +3189,7 @@
           <w:noProof/>
         </w:rPr>
         <w:drawing>
-          <wp:inline distT="0" distB="0" distL="0" distR="0" wp14:anchorId="7AD939A6" wp14:editId="7F6B2C29">
+          <wp:inline distT="0" distB="0" distL="0" distR="0" wp14:anchorId="7AD939A6" wp14:editId="10CD9431">
             <wp:extent cx="762000" cy="664210"/>
             <wp:effectExtent l="0" t="0" r="0" b="2540"/>
             <wp:docPr id="27" name="Picture 27" descr="A picture containing text, clipart&#10;&#10;Description automatically generated"/>
@@ -2817,7 +3242,7 @@
           <w:noProof/>
         </w:rPr>
         <w:drawing>
-          <wp:inline distT="0" distB="0" distL="0" distR="0" wp14:anchorId="6D26B73C" wp14:editId="4D8A13D6">
+          <wp:inline distT="0" distB="0" distL="0" distR="0" wp14:anchorId="6D26B73C" wp14:editId="39BACF94">
             <wp:extent cx="762000" cy="664210"/>
             <wp:effectExtent l="0" t="0" r="0" b="2540"/>
             <wp:docPr id="28" name="Picture 28" descr="A picture containing text, clipart&#10;&#10;Description automatically generated"/>
@@ -2870,7 +3295,7 @@
           <w:noProof/>
         </w:rPr>
         <w:drawing>
-          <wp:inline distT="0" distB="0" distL="0" distR="0" wp14:anchorId="0F16B4D0" wp14:editId="4527C4CB">
+          <wp:inline distT="0" distB="0" distL="0" distR="0" wp14:anchorId="0F16B4D0" wp14:editId="4EBA27F2">
             <wp:extent cx="762000" cy="664210"/>
             <wp:effectExtent l="0" t="0" r="0" b="2540"/>
             <wp:docPr id="29" name="Picture 29" descr="A picture containing text, clipart&#10;&#10;Description automatically generated"/>
@@ -2923,7 +3348,7 @@
           <w:noProof/>
         </w:rPr>
         <w:drawing>
-          <wp:inline distT="0" distB="0" distL="0" distR="0" wp14:anchorId="64A1AA5F" wp14:editId="21B58799">
+          <wp:inline distT="0" distB="0" distL="0" distR="0" wp14:anchorId="64A1AA5F" wp14:editId="569B5E2E">
             <wp:extent cx="762000" cy="664210"/>
             <wp:effectExtent l="0" t="0" r="0" b="2540"/>
             <wp:docPr id="30" name="Picture 30" descr="A picture containing text, clipart&#10;&#10;Description automatically generated"/>
@@ -2976,7 +3401,7 @@
           <w:noProof/>
         </w:rPr>
         <w:drawing>
-          <wp:inline distT="0" distB="0" distL="0" distR="0" wp14:anchorId="30BC174B" wp14:editId="4C1FC8FB">
+          <wp:inline distT="0" distB="0" distL="0" distR="0" wp14:anchorId="30BC174B" wp14:editId="217900CD">
             <wp:extent cx="762000" cy="664210"/>
             <wp:effectExtent l="0" t="0" r="0" b="2540"/>
             <wp:docPr id="31" name="Picture 31" descr="A picture containing text, clipart&#10;&#10;Description automatically generated"/>
@@ -3029,7 +3454,7 @@
           <w:noProof/>
         </w:rPr>
         <w:drawing>
-          <wp:inline distT="0" distB="0" distL="0" distR="0" wp14:anchorId="4F3CCF2A" wp14:editId="7A6E1B33">
+          <wp:inline distT="0" distB="0" distL="0" distR="0" wp14:anchorId="4F3CCF2A" wp14:editId="3A207624">
             <wp:extent cx="762000" cy="664210"/>
             <wp:effectExtent l="0" t="0" r="0" b="2540"/>
             <wp:docPr id="32" name="Picture 32" descr="Icon&#10;&#10;Description automatically generated"/>
@@ -3082,7 +3507,7 @@
           <w:noProof/>
         </w:rPr>
         <w:drawing>
-          <wp:inline distT="0" distB="0" distL="0" distR="0" wp14:anchorId="56567A45" wp14:editId="6D166172">
+          <wp:inline distT="0" distB="0" distL="0" distR="0" wp14:anchorId="56567A45" wp14:editId="0A61095D">
             <wp:extent cx="762000" cy="664210"/>
             <wp:effectExtent l="0" t="0" r="0" b="2540"/>
             <wp:docPr id="33" name="Picture 33" descr="A picture containing clipart&#10;&#10;Description automatically generated"/>
@@ -3135,7 +3560,7 @@
           <w:noProof/>
         </w:rPr>
         <w:drawing>
-          <wp:inline distT="0" distB="0" distL="0" distR="0" wp14:anchorId="0B7A528B" wp14:editId="0EA53E3D">
+          <wp:inline distT="0" distB="0" distL="0" distR="0" wp14:anchorId="0B7A528B" wp14:editId="47B0F6CC">
             <wp:extent cx="762000" cy="664210"/>
             <wp:effectExtent l="0" t="0" r="0" b="2540"/>
             <wp:docPr id="34" name="Picture 34" descr="A picture containing text, clipart&#10;&#10;Description automatically generated"/>
@@ -3188,7 +3613,7 @@
           <w:noProof/>
         </w:rPr>
         <w:drawing>
-          <wp:inline distT="0" distB="0" distL="0" distR="0" wp14:anchorId="70C7C613" wp14:editId="74516C52">
+          <wp:inline distT="0" distB="0" distL="0" distR="0" wp14:anchorId="70C7C613" wp14:editId="6AF8CAEC">
             <wp:extent cx="762000" cy="664210"/>
             <wp:effectExtent l="0" t="0" r="0" b="2540"/>
             <wp:docPr id="35" name="Picture 35" descr="A picture containing text, clipart&#10;&#10;Description automatically generated"/>
@@ -3241,7 +3666,7 @@
           <w:noProof/>
         </w:rPr>
         <w:drawing>
-          <wp:inline distT="0" distB="0" distL="0" distR="0" wp14:anchorId="0B034BBC" wp14:editId="72B56E89">
+          <wp:inline distT="0" distB="0" distL="0" distR="0" wp14:anchorId="0B034BBC" wp14:editId="658D9F44">
             <wp:extent cx="762000" cy="664210"/>
             <wp:effectExtent l="0" t="0" r="0" b="2540"/>
             <wp:docPr id="36" name="Picture 36" descr="A picture containing text, clipart&#10;&#10;Description automatically generated"/>
@@ -3294,7 +3719,7 @@
           <w:noProof/>
         </w:rPr>
         <w:drawing>
-          <wp:inline distT="0" distB="0" distL="0" distR="0" wp14:anchorId="154E69DE" wp14:editId="355E7B93">
+          <wp:inline distT="0" distB="0" distL="0" distR="0" wp14:anchorId="154E69DE" wp14:editId="0523E453">
             <wp:extent cx="762000" cy="664210"/>
             <wp:effectExtent l="0" t="0" r="0" b="2540"/>
             <wp:docPr id="37" name="Picture 37" descr="A picture containing text, clipart&#10;&#10;Description automatically generated"/>
@@ -3372,7 +3797,7 @@
         </w:rPr>
         <w:lastRenderedPageBreak/>
         <w:drawing>
-          <wp:anchor distT="0" distB="0" distL="114300" distR="114300" simplePos="0" relativeHeight="251703296" behindDoc="0" locked="0" layoutInCell="1" allowOverlap="1" wp14:anchorId="2824BD0A" wp14:editId="04B78F59">
+          <wp:anchor distT="0" distB="0" distL="114300" distR="114300" simplePos="0" relativeHeight="251703296" behindDoc="0" locked="0" layoutInCell="1" allowOverlap="1" wp14:anchorId="2824BD0A" wp14:editId="4CFAF7DA">
             <wp:simplePos x="0" y="0"/>
             <wp:positionH relativeFrom="column">
               <wp:posOffset>782320</wp:posOffset>
@@ -3439,7 +3864,7 @@
           <w:noProof/>
         </w:rPr>
         <w:drawing>
-          <wp:anchor distT="0" distB="0" distL="114300" distR="114300" simplePos="0" relativeHeight="251656191" behindDoc="0" locked="0" layoutInCell="1" allowOverlap="1" wp14:anchorId="09F207FE" wp14:editId="1102EDC0">
+          <wp:anchor distT="0" distB="0" distL="114300" distR="114300" simplePos="0" relativeHeight="251656191" behindDoc="0" locked="0" layoutInCell="1" allowOverlap="1" wp14:anchorId="09F207FE" wp14:editId="53034CC5">
             <wp:simplePos x="0" y="0"/>
             <wp:positionH relativeFrom="margin">
               <wp:posOffset>433705</wp:posOffset>
@@ -3506,7 +3931,7 @@
           <w:noProof/>
         </w:rPr>
         <w:drawing>
-          <wp:inline distT="0" distB="0" distL="0" distR="0" wp14:anchorId="00A75532" wp14:editId="38679CDE">
+          <wp:inline distT="0" distB="0" distL="0" distR="0" wp14:anchorId="00A75532" wp14:editId="40A514F5">
             <wp:extent cx="3990340" cy="8229600"/>
             <wp:effectExtent l="0" t="0" r="0" b="0"/>
             <wp:docPr id="56" name="Picture 56" descr="A screenshot of a phone&#10;&#10;Description automatically generated with medium confidence"/>
@@ -3572,7 +3997,7 @@
         </w:rPr>
         <w:lastRenderedPageBreak/>
         <w:drawing>
-          <wp:anchor distT="0" distB="0" distL="114300" distR="114300" simplePos="0" relativeHeight="251713536" behindDoc="0" locked="0" layoutInCell="1" allowOverlap="1" wp14:anchorId="32589B2F" wp14:editId="79F9BA60">
+          <wp:anchor distT="0" distB="0" distL="114300" distR="114300" simplePos="0" relativeHeight="251713536" behindDoc="0" locked="0" layoutInCell="1" allowOverlap="1" wp14:anchorId="32589B2F" wp14:editId="1821CA5B">
             <wp:simplePos x="0" y="0"/>
             <wp:positionH relativeFrom="column">
               <wp:posOffset>2419622</wp:posOffset>
@@ -3639,7 +4064,7 @@
           <w:noProof/>
         </w:rPr>
         <w:drawing>
-          <wp:anchor distT="0" distB="0" distL="114300" distR="114300" simplePos="0" relativeHeight="251712512" behindDoc="0" locked="0" layoutInCell="1" allowOverlap="1" wp14:anchorId="2475F413" wp14:editId="7C6FEAE2">
+          <wp:anchor distT="0" distB="0" distL="114300" distR="114300" simplePos="0" relativeHeight="251712512" behindDoc="0" locked="0" layoutInCell="1" allowOverlap="1" wp14:anchorId="2475F413" wp14:editId="635CC63F">
             <wp:simplePos x="0" y="0"/>
             <wp:positionH relativeFrom="margin">
               <wp:posOffset>2665549</wp:posOffset>
@@ -3707,7 +4132,7 @@
           <w:bCs/>
         </w:rPr>
         <w:drawing>
-          <wp:anchor distT="0" distB="0" distL="114300" distR="114300" simplePos="0" relativeHeight="251709440" behindDoc="0" locked="0" layoutInCell="1" allowOverlap="1" wp14:anchorId="1204FBBF" wp14:editId="6C92E399">
+          <wp:anchor distT="0" distB="0" distL="114300" distR="114300" simplePos="0" relativeHeight="251709440" behindDoc="0" locked="0" layoutInCell="1" allowOverlap="1" wp14:anchorId="1204FBBF" wp14:editId="792E39C6">
             <wp:simplePos x="0" y="0"/>
             <wp:positionH relativeFrom="column">
               <wp:posOffset>1099276</wp:posOffset>
@@ -3775,7 +4200,7 @@
           <w:bCs/>
         </w:rPr>
         <w:drawing>
-          <wp:anchor distT="0" distB="0" distL="114300" distR="114300" simplePos="0" relativeHeight="251705344" behindDoc="0" locked="0" layoutInCell="1" allowOverlap="1" wp14:anchorId="10075FA7" wp14:editId="5A325C64">
+          <wp:anchor distT="0" distB="0" distL="114300" distR="114300" simplePos="0" relativeHeight="251705344" behindDoc="0" locked="0" layoutInCell="1" allowOverlap="1" wp14:anchorId="10075FA7" wp14:editId="7D6B476E">
             <wp:simplePos x="0" y="0"/>
             <wp:positionH relativeFrom="column">
               <wp:posOffset>287655</wp:posOffset>
@@ -3843,7 +4268,7 @@
           <w:bCs/>
         </w:rPr>
         <w:drawing>
-          <wp:anchor distT="0" distB="0" distL="114300" distR="114300" simplePos="0" relativeHeight="251706368" behindDoc="0" locked="0" layoutInCell="1" allowOverlap="1" wp14:anchorId="7A88D803" wp14:editId="590F5340">
+          <wp:anchor distT="0" distB="0" distL="114300" distR="114300" simplePos="0" relativeHeight="251706368" behindDoc="0" locked="0" layoutInCell="1" allowOverlap="1" wp14:anchorId="7A88D803" wp14:editId="17A03363">
             <wp:simplePos x="0" y="0"/>
             <wp:positionH relativeFrom="column">
               <wp:posOffset>287373</wp:posOffset>
@@ -3911,7 +4336,7 @@
           <w:bCs/>
         </w:rPr>
         <w:drawing>
-          <wp:anchor distT="0" distB="0" distL="114300" distR="114300" simplePos="0" relativeHeight="251708416" behindDoc="0" locked="0" layoutInCell="1" allowOverlap="1" wp14:anchorId="3724ECB7" wp14:editId="3BF99FCF">
+          <wp:anchor distT="0" distB="0" distL="114300" distR="114300" simplePos="0" relativeHeight="251708416" behindDoc="0" locked="0" layoutInCell="1" allowOverlap="1" wp14:anchorId="3724ECB7" wp14:editId="77E00A25">
             <wp:simplePos x="0" y="0"/>
             <wp:positionH relativeFrom="margin">
               <wp:posOffset>282222</wp:posOffset>
@@ -3979,7 +4404,7 @@
           <w:bCs/>
         </w:rPr>
         <w:drawing>
-          <wp:anchor distT="0" distB="0" distL="114300" distR="114300" simplePos="0" relativeHeight="251707392" behindDoc="0" locked="0" layoutInCell="1" allowOverlap="1" wp14:anchorId="54917B93" wp14:editId="72748EB4">
+          <wp:anchor distT="0" distB="0" distL="114300" distR="114300" simplePos="0" relativeHeight="251707392" behindDoc="0" locked="0" layoutInCell="1" allowOverlap="1" wp14:anchorId="54917B93" wp14:editId="68F21B95">
             <wp:simplePos x="0" y="0"/>
             <wp:positionH relativeFrom="column">
               <wp:posOffset>286103</wp:posOffset>
@@ -4046,7 +4471,7 @@
           <w:noProof/>
         </w:rPr>
         <w:drawing>
-          <wp:inline distT="0" distB="0" distL="0" distR="0" wp14:anchorId="03BEA3BA" wp14:editId="7C938CAB">
+          <wp:inline distT="0" distB="0" distL="0" distR="0" wp14:anchorId="03BEA3BA" wp14:editId="2B1923EF">
             <wp:extent cx="4008755" cy="8229600"/>
             <wp:effectExtent l="0" t="0" r="0" b="0"/>
             <wp:docPr id="59" name="Picture 59" descr="Graphical user interface, application&#10;&#10;Description automatically generated"/>
@@ -4102,7 +4527,7 @@
         </w:rPr>
         <w:lastRenderedPageBreak/>
         <w:drawing>
-          <wp:inline distT="0" distB="0" distL="0" distR="0" wp14:anchorId="093C7E53" wp14:editId="438870EF">
+          <wp:inline distT="0" distB="0" distL="0" distR="0" wp14:anchorId="093C7E53" wp14:editId="7E844483">
             <wp:extent cx="762000" cy="664210"/>
             <wp:effectExtent l="0" t="0" r="0" b="2540"/>
             <wp:docPr id="60" name="Picture 60" descr="Icon&#10;&#10;Description automatically generated"/>
@@ -4155,7 +4580,7 @@
           <w:noProof/>
         </w:rPr>
         <w:drawing>
-          <wp:inline distT="0" distB="0" distL="0" distR="0" wp14:anchorId="199BDB8F" wp14:editId="6461618E">
+          <wp:inline distT="0" distB="0" distL="0" distR="0" wp14:anchorId="199BDB8F" wp14:editId="33455ABD">
             <wp:extent cx="762000" cy="664210"/>
             <wp:effectExtent l="0" t="0" r="0" b="2540"/>
             <wp:docPr id="61" name="Picture 61" descr="A picture containing text, clipart&#10;&#10;Description automatically generated"/>
@@ -4208,7 +4633,7 @@
           <w:noProof/>
         </w:rPr>
         <w:drawing>
-          <wp:inline distT="0" distB="0" distL="0" distR="0" wp14:anchorId="1C25ECDA" wp14:editId="06E87189">
+          <wp:inline distT="0" distB="0" distL="0" distR="0" wp14:anchorId="1C25ECDA" wp14:editId="06B6D5F6">
             <wp:extent cx="762000" cy="664210"/>
             <wp:effectExtent l="0" t="0" r="0" b="2540"/>
             <wp:docPr id="62" name="Picture 62" descr="A picture containing text, clipart&#10;&#10;Description automatically generated"/>
@@ -4261,7 +4686,7 @@
           <w:noProof/>
         </w:rPr>
         <w:drawing>
-          <wp:inline distT="0" distB="0" distL="0" distR="0" wp14:anchorId="67ED983C" wp14:editId="1E584C4B">
+          <wp:inline distT="0" distB="0" distL="0" distR="0" wp14:anchorId="67ED983C" wp14:editId="2F3AF4EB">
             <wp:extent cx="762000" cy="664210"/>
             <wp:effectExtent l="0" t="0" r="0" b="2540"/>
             <wp:docPr id="63" name="Picture 63" descr="A picture containing text, clipart&#10;&#10;Description automatically generated"/>
@@ -4314,7 +4739,7 @@
           <w:noProof/>
         </w:rPr>
         <w:drawing>
-          <wp:inline distT="0" distB="0" distL="0" distR="0" wp14:anchorId="1DC50F3B" wp14:editId="3C73A393">
+          <wp:inline distT="0" distB="0" distL="0" distR="0" wp14:anchorId="1DC50F3B" wp14:editId="03D297D8">
             <wp:extent cx="762000" cy="664210"/>
             <wp:effectExtent l="0" t="0" r="0" b="2540"/>
             <wp:docPr id="64" name="Picture 64" descr="A picture containing text, clipart&#10;&#10;Description automatically generated"/>
@@ -4367,7 +4792,7 @@
           <w:noProof/>
         </w:rPr>
         <w:drawing>
-          <wp:inline distT="0" distB="0" distL="0" distR="0" wp14:anchorId="326FD820" wp14:editId="3B571F6F">
+          <wp:inline distT="0" distB="0" distL="0" distR="0" wp14:anchorId="326FD820" wp14:editId="4117DCFC">
             <wp:extent cx="762000" cy="664210"/>
             <wp:effectExtent l="0" t="0" r="0" b="2540"/>
             <wp:docPr id="65" name="Picture 65" descr="A picture containing text, clipart&#10;&#10;Description automatically generated"/>
@@ -4420,7 +4845,7 @@
           <w:noProof/>
         </w:rPr>
         <w:drawing>
-          <wp:inline distT="0" distB="0" distL="0" distR="0" wp14:anchorId="637C2DD5" wp14:editId="185DC7C8">
+          <wp:inline distT="0" distB="0" distL="0" distR="0" wp14:anchorId="637C2DD5" wp14:editId="4B858D22">
             <wp:extent cx="762000" cy="664210"/>
             <wp:effectExtent l="0" t="0" r="0" b="2540"/>
             <wp:docPr id="66" name="Picture 66" descr="Icon&#10;&#10;Description automatically generated"/>
@@ -4473,7 +4898,7 @@
           <w:noProof/>
         </w:rPr>
         <w:drawing>
-          <wp:inline distT="0" distB="0" distL="0" distR="0" wp14:anchorId="7DDBCA2A" wp14:editId="60C6110E">
+          <wp:inline distT="0" distB="0" distL="0" distR="0" wp14:anchorId="7DDBCA2A" wp14:editId="5D84262B">
             <wp:extent cx="762000" cy="664210"/>
             <wp:effectExtent l="0" t="0" r="0" b="2540"/>
             <wp:docPr id="67" name="Picture 67" descr="A picture containing clipart&#10;&#10;Description automatically generated"/>
@@ -4526,7 +4951,7 @@
           <w:noProof/>
         </w:rPr>
         <w:drawing>
-          <wp:inline distT="0" distB="0" distL="0" distR="0" wp14:anchorId="1AE7CEC1" wp14:editId="29893847">
+          <wp:inline distT="0" distB="0" distL="0" distR="0" wp14:anchorId="1AE7CEC1" wp14:editId="31B93123">
             <wp:extent cx="762000" cy="664210"/>
             <wp:effectExtent l="0" t="0" r="0" b="2540"/>
             <wp:docPr id="68" name="Picture 68" descr="A picture containing text, clipart&#10;&#10;Description automatically generated"/>
@@ -4579,7 +5004,7 @@
           <w:noProof/>
         </w:rPr>
         <w:drawing>
-          <wp:inline distT="0" distB="0" distL="0" distR="0" wp14:anchorId="1CCD69B3" wp14:editId="1040CEBE">
+          <wp:inline distT="0" distB="0" distL="0" distR="0" wp14:anchorId="1CCD69B3" wp14:editId="289EECAC">
             <wp:extent cx="762000" cy="664210"/>
             <wp:effectExtent l="0" t="0" r="0" b="2540"/>
             <wp:docPr id="69" name="Picture 69" descr="A picture containing text, clipart&#10;&#10;Description automatically generated"/>
@@ -4632,7 +5057,7 @@
           <w:noProof/>
         </w:rPr>
         <w:drawing>
-          <wp:inline distT="0" distB="0" distL="0" distR="0" wp14:anchorId="75E94EF5" wp14:editId="2148056C">
+          <wp:inline distT="0" distB="0" distL="0" distR="0" wp14:anchorId="75E94EF5" wp14:editId="73EA5DF8">
             <wp:extent cx="762000" cy="664210"/>
             <wp:effectExtent l="0" t="0" r="0" b="2540"/>
             <wp:docPr id="70" name="Picture 70" descr="A picture containing text, clipart&#10;&#10;Description automatically generated"/>
@@ -4685,7 +5110,7 @@
           <w:noProof/>
         </w:rPr>
         <w:drawing>
-          <wp:inline distT="0" distB="0" distL="0" distR="0" wp14:anchorId="601892C3" wp14:editId="6304D520">
+          <wp:inline distT="0" distB="0" distL="0" distR="0" wp14:anchorId="601892C3" wp14:editId="0123EAFC">
             <wp:extent cx="762000" cy="664210"/>
             <wp:effectExtent l="0" t="0" r="0" b="2540"/>
             <wp:docPr id="71" name="Picture 71" descr="A picture containing text, clipart&#10;&#10;Description automatically generated"/>
@@ -4748,7 +5173,7 @@
         </w:rPr>
         <w:lastRenderedPageBreak/>
         <w:drawing>
-          <wp:anchor distT="0" distB="0" distL="114300" distR="114300" simplePos="0" relativeHeight="251725824" behindDoc="0" locked="0" layoutInCell="1" allowOverlap="1" wp14:anchorId="239C5251" wp14:editId="4B71251C">
+          <wp:anchor distT="0" distB="0" distL="114300" distR="114300" simplePos="0" relativeHeight="251725824" behindDoc="0" locked="0" layoutInCell="1" allowOverlap="1" wp14:anchorId="239C5251" wp14:editId="59FA6AA3">
             <wp:simplePos x="0" y="0"/>
             <wp:positionH relativeFrom="column">
               <wp:posOffset>337457</wp:posOffset>
@@ -4815,7 +5240,7 @@
           <w:noProof/>
         </w:rPr>
         <w:drawing>
-          <wp:anchor distT="0" distB="0" distL="114300" distR="114300" simplePos="0" relativeHeight="251724800" behindDoc="0" locked="0" layoutInCell="1" allowOverlap="1" wp14:anchorId="5921D0AD" wp14:editId="4EA98002">
+          <wp:anchor distT="0" distB="0" distL="114300" distR="114300" simplePos="0" relativeHeight="251724800" behindDoc="0" locked="0" layoutInCell="1" allowOverlap="1" wp14:anchorId="5921D0AD" wp14:editId="76D9C5AE">
             <wp:simplePos x="0" y="0"/>
             <wp:positionH relativeFrom="margin">
               <wp:posOffset>151810</wp:posOffset>
@@ -4840,7 +5265,7 @@
                     </pic:cNvPicPr>
                   </pic:nvPicPr>
                   <pic:blipFill>
-                    <a:blip r:embed="rId17" cstate="print">
+                    <a:blip r:embed="rId16" cstate="print">
                       <a:extLst>
                         <a:ext uri="{28A0092B-C50C-407E-A947-70E740481C1C}">
                           <a14:useLocalDpi xmlns:a14="http://schemas.microsoft.com/office/drawing/2010/main" val="0"/>
@@ -4883,7 +5308,7 @@
           <w:bCs/>
         </w:rPr>
         <w:drawing>
-          <wp:anchor distT="0" distB="0" distL="114300" distR="114300" simplePos="0" relativeHeight="251717632" behindDoc="0" locked="0" layoutInCell="1" allowOverlap="1" wp14:anchorId="31E2DDD5" wp14:editId="57A0A896">
+          <wp:anchor distT="0" distB="0" distL="114300" distR="114300" simplePos="0" relativeHeight="251717632" behindDoc="0" locked="0" layoutInCell="1" allowOverlap="1" wp14:anchorId="31E2DDD5" wp14:editId="1B81A10B">
             <wp:simplePos x="0" y="0"/>
             <wp:positionH relativeFrom="column">
               <wp:posOffset>3116580</wp:posOffset>
@@ -4951,7 +5376,7 @@
           <w:bCs/>
         </w:rPr>
         <w:drawing>
-          <wp:anchor distT="0" distB="0" distL="114300" distR="114300" simplePos="0" relativeHeight="251718656" behindDoc="0" locked="0" layoutInCell="1" allowOverlap="1" wp14:anchorId="26532065" wp14:editId="497076DB">
+          <wp:anchor distT="0" distB="0" distL="114300" distR="114300" simplePos="0" relativeHeight="251718656" behindDoc="0" locked="0" layoutInCell="1" allowOverlap="1" wp14:anchorId="26532065" wp14:editId="570BEE26">
             <wp:simplePos x="0" y="0"/>
             <wp:positionH relativeFrom="margin">
               <wp:posOffset>1349466</wp:posOffset>
@@ -5019,7 +5444,7 @@
           <w:bCs/>
         </w:rPr>
         <w:drawing>
-          <wp:anchor distT="0" distB="0" distL="114300" distR="114300" simplePos="0" relativeHeight="251715584" behindDoc="0" locked="0" layoutInCell="1" allowOverlap="1" wp14:anchorId="0A9B99BD" wp14:editId="7A8C8CC4">
+          <wp:anchor distT="0" distB="0" distL="114300" distR="114300" simplePos="0" relativeHeight="251715584" behindDoc="0" locked="0" layoutInCell="1" allowOverlap="1" wp14:anchorId="0A9B99BD" wp14:editId="7FBC08C2">
             <wp:simplePos x="0" y="0"/>
             <wp:positionH relativeFrom="column">
               <wp:posOffset>1659164</wp:posOffset>
@@ -5087,7 +5512,7 @@
           <w:bCs/>
         </w:rPr>
         <w:drawing>
-          <wp:anchor distT="0" distB="0" distL="114300" distR="114300" simplePos="0" relativeHeight="251716608" behindDoc="0" locked="0" layoutInCell="1" allowOverlap="1" wp14:anchorId="6CE60966" wp14:editId="7D0139E7">
+          <wp:anchor distT="0" distB="0" distL="114300" distR="114300" simplePos="0" relativeHeight="251716608" behindDoc="0" locked="0" layoutInCell="1" allowOverlap="1" wp14:anchorId="6CE60966" wp14:editId="6BA8FC53">
             <wp:simplePos x="0" y="0"/>
             <wp:positionH relativeFrom="column">
               <wp:posOffset>3332389</wp:posOffset>
@@ -5154,7 +5579,7 @@
           <w:noProof/>
         </w:rPr>
         <w:drawing>
-          <wp:inline distT="0" distB="0" distL="0" distR="0" wp14:anchorId="5693A2F5" wp14:editId="3317591E">
+          <wp:inline distT="0" distB="0" distL="0" distR="0" wp14:anchorId="5693A2F5" wp14:editId="4CE4F41D">
             <wp:extent cx="3994150" cy="8229600"/>
             <wp:effectExtent l="0" t="0" r="6350" b="0"/>
             <wp:docPr id="79" name="Picture 79" descr="Graphical user interface, application&#10;&#10;Description automatically generated"/>
@@ -5197,64 +5622,70 @@
           <w:bCs/>
         </w:rPr>
       </w:pPr>
-      <w:r>
-        <w:rPr>
-          <w:noProof/>
+    </w:p>
+    <w:p>
+      <w:pPr>
+        <w:rPr>
+          <w:b/>
+          <w:bCs/>
+        </w:rPr>
+      </w:pPr>
+      <w:r>
+        <w:rPr>
+          <w:b/>
+          <w:bCs/>
         </w:rPr>
         <w:lastRenderedPageBreak/>
         <w:drawing>
-          <wp:anchor distT="0" distB="0" distL="114300" distR="114300" simplePos="0" relativeHeight="251755520" behindDoc="0" locked="0" layoutInCell="1" allowOverlap="1" wp14:anchorId="795ADF0E" wp14:editId="561336BD">
+          <wp:anchor distT="0" distB="0" distL="114300" distR="114300" simplePos="0" relativeHeight="251745280" behindDoc="0" locked="0" layoutInCell="1" allowOverlap="1" wp14:anchorId="43DFA2F0" wp14:editId="5A09C115">
             <wp:simplePos x="0" y="0"/>
-            <wp:positionH relativeFrom="margin">
-              <wp:posOffset>1920966</wp:posOffset>
+            <wp:positionH relativeFrom="column">
+              <wp:posOffset>544618</wp:posOffset>
             </wp:positionH>
             <wp:positionV relativeFrom="paragraph">
-              <wp:posOffset>4108812</wp:posOffset>
+              <wp:posOffset>6234430</wp:posOffset>
             </wp:positionV>
-            <wp:extent cx="2481974" cy="859790"/>
-            <wp:effectExtent l="0" t="8255" r="0" b="5715"/>
+            <wp:extent cx="511810" cy="445770"/>
+            <wp:effectExtent l="0" t="0" r="2540" b="0"/>
             <wp:wrapNone/>
-            <wp:docPr id="107" name="Picture 107" descr="Shape, arrow&#10;&#10;Description automatically generated"/>
-            <wp:cNvGraphicFramePr>
-              <a:graphicFrameLocks xmlns:a="http://schemas.openxmlformats.org/drawingml/2006/main" noChangeAspect="1"/>
-            </wp:cNvGraphicFramePr>
-            <a:graphic xmlns:a="http://schemas.openxmlformats.org/drawingml/2006/main">
-              <a:graphicData uri="http://schemas.openxmlformats.org/drawingml/2006/picture">
-                <pic:pic xmlns:pic="http://schemas.openxmlformats.org/drawingml/2006/picture">
-                  <pic:nvPicPr>
-                    <pic:cNvPr id="1" name="Picture 1" descr="Shape, arrow&#10;&#10;Description automatically generated"/>
-                    <pic:cNvPicPr>
-                      <a:picLocks noChangeAspect="1" noChangeArrowheads="1"/>
-                    </pic:cNvPicPr>
-                  </pic:nvPicPr>
-                  <pic:blipFill rotWithShape="1">
-                    <a:blip r:embed="rId17" cstate="print">
-                      <a:extLst>
-                        <a:ext uri="{28A0092B-C50C-407E-A947-70E740481C1C}">
-                          <a14:useLocalDpi xmlns:a14="http://schemas.microsoft.com/office/drawing/2010/main" val="0"/>
-                        </a:ext>
-                      </a:extLst>
-                    </a:blip>
-                    <a:srcRect l="21729" r="28254"/>
-                    <a:stretch/>
-                  </pic:blipFill>
-                  <pic:spPr bwMode="auto">
-                    <a:xfrm rot="16200000" flipV="1">
-                      <a:off x="0" y="0"/>
-                      <a:ext cx="2481974" cy="859790"/>
-                    </a:xfrm>
-                    <a:prstGeom prst="rect">
-                      <a:avLst/>
-                    </a:prstGeom>
-                    <a:noFill/>
-                    <a:ln>
-                      <a:noFill/>
-                    </a:ln>
-                    <a:extLst>
-                      <a:ext uri="{53640926-AAD7-44D8-BBD7-CCE9431645EC}">
-                        <a14:shadowObscured xmlns:a14="http://schemas.microsoft.com/office/drawing/2010/main"/>
-                      </a:ext>
-                    </a:extLst>
+            <wp:docPr id="92" name="Picture 92" descr="A picture containing text, clipart&#10;&#10;Description automatically generated"/>
+            <wp:cNvGraphicFramePr>
+              <a:graphicFrameLocks xmlns:a="http://schemas.openxmlformats.org/drawingml/2006/main" noChangeAspect="1"/>
+            </wp:cNvGraphicFramePr>
+            <a:graphic xmlns:a="http://schemas.openxmlformats.org/drawingml/2006/main">
+              <a:graphicData uri="http://schemas.openxmlformats.org/drawingml/2006/picture">
+                <pic:pic xmlns:pic="http://schemas.openxmlformats.org/drawingml/2006/picture">
+                  <pic:nvPicPr>
+                    <pic:cNvPr id="30" name="Picture 30" descr="A picture containing text, clipart&#10;&#10;Description automatically generated"/>
+                    <pic:cNvPicPr>
+                      <a:picLocks noChangeAspect="1" noChangeArrowheads="1"/>
+                    </pic:cNvPicPr>
+                  </pic:nvPicPr>
+                  <pic:blipFill>
+                    <a:blip r:embed="rId7">
+                      <a:extLst>
+                        <a:ext uri="{28A0092B-C50C-407E-A947-70E740481C1C}">
+                          <a14:useLocalDpi xmlns:a14="http://schemas.microsoft.com/office/drawing/2010/main" val="0"/>
+                        </a:ext>
+                      </a:extLst>
+                    </a:blip>
+                    <a:srcRect/>
+                    <a:stretch>
+                      <a:fillRect/>
+                    </a:stretch>
+                  </pic:blipFill>
+                  <pic:spPr bwMode="auto">
+                    <a:xfrm>
+                      <a:off x="0" y="0"/>
+                      <a:ext cx="511810" cy="445770"/>
+                    </a:xfrm>
+                    <a:prstGeom prst="rect">
+                      <a:avLst/>
+                    </a:prstGeom>
+                    <a:noFill/>
+                    <a:ln>
+                      <a:noFill/>
+                    </a:ln>
                   </pic:spPr>
                 </pic:pic>
               </a:graphicData>
@@ -5273,18 +5704,18 @@
           <w:noProof/>
         </w:rPr>
         <w:drawing>
-          <wp:anchor distT="0" distB="0" distL="114300" distR="114300" simplePos="0" relativeHeight="251749376" behindDoc="0" locked="0" layoutInCell="1" allowOverlap="1" wp14:anchorId="02980EF8" wp14:editId="3549F5A6">
+          <wp:anchor distT="0" distB="0" distL="114300" distR="114300" simplePos="0" relativeHeight="251655166" behindDoc="0" locked="0" layoutInCell="1" allowOverlap="1" wp14:anchorId="5F2ECE83" wp14:editId="3AE04EB2">
             <wp:simplePos x="0" y="0"/>
             <wp:positionH relativeFrom="margin">
-              <wp:posOffset>440010</wp:posOffset>
+              <wp:posOffset>-640080</wp:posOffset>
             </wp:positionH>
             <wp:positionV relativeFrom="paragraph">
-              <wp:posOffset>3678692</wp:posOffset>
+              <wp:posOffset>5201920</wp:posOffset>
             </wp:positionV>
-            <wp:extent cx="2530975" cy="848493"/>
-            <wp:effectExtent l="0" t="0" r="0" b="6033"/>
+            <wp:extent cx="2582545" cy="337185"/>
+            <wp:effectExtent l="0" t="1270" r="6985" b="6985"/>
             <wp:wrapNone/>
-            <wp:docPr id="104" name="Picture 104" descr="Shape, arrow&#10;&#10;Description automatically generated"/>
+            <wp:docPr id="94" name="Picture 94" descr="Shape, arrow&#10;&#10;Description automatically generated"/>
             <wp:cNvGraphicFramePr>
               <a:graphicFrameLocks xmlns:a="http://schemas.openxmlformats.org/drawingml/2006/main" noChangeAspect="1"/>
             </wp:cNvGraphicFramePr>
@@ -5298,20 +5729,20 @@
                     </pic:cNvPicPr>
                   </pic:nvPicPr>
                   <pic:blipFill rotWithShape="1">
-                    <a:blip r:embed="rId17" cstate="print">
-                      <a:extLst>
-                        <a:ext uri="{28A0092B-C50C-407E-A947-70E740481C1C}">
-                          <a14:useLocalDpi xmlns:a14="http://schemas.microsoft.com/office/drawing/2010/main" val="0"/>
-                        </a:ext>
-                      </a:extLst>
-                    </a:blip>
-                    <a:srcRect l="69700" r="27770"/>
+                    <a:blip r:embed="rId16" cstate="print">
+                      <a:extLst>
+                        <a:ext uri="{28A0092B-C50C-407E-A947-70E740481C1C}">
+                          <a14:useLocalDpi xmlns:a14="http://schemas.microsoft.com/office/drawing/2010/main" val="0"/>
+                        </a:ext>
+                      </a:extLst>
+                    </a:blip>
+                    <a:srcRect t="7203" r="26317"/>
                     <a:stretch/>
                   </pic:blipFill>
                   <pic:spPr bwMode="auto">
                     <a:xfrm rot="16200000" flipV="1">
                       <a:off x="0" y="0"/>
-                      <a:ext cx="2530975" cy="848493"/>
+                      <a:ext cx="2582545" cy="337185"/>
                     </a:xfrm>
                     <a:prstGeom prst="rect">
                       <a:avLst/>
@@ -5343,18 +5774,18 @@
           <w:noProof/>
         </w:rPr>
         <w:drawing>
-          <wp:anchor distT="0" distB="0" distL="114300" distR="114300" simplePos="0" relativeHeight="251753472" behindDoc="0" locked="0" layoutInCell="1" allowOverlap="1" wp14:anchorId="561C8DB6" wp14:editId="7E7F2FB8">
+          <wp:anchor distT="0" distB="0" distL="114300" distR="114300" simplePos="0" relativeHeight="251758592" behindDoc="0" locked="0" layoutInCell="1" allowOverlap="1" wp14:anchorId="4E3BE3E5" wp14:editId="33BED439">
             <wp:simplePos x="0" y="0"/>
             <wp:positionH relativeFrom="margin">
-              <wp:posOffset>646657</wp:posOffset>
+              <wp:posOffset>-908050</wp:posOffset>
             </wp:positionH>
             <wp:positionV relativeFrom="paragraph">
-              <wp:posOffset>3852318</wp:posOffset>
+              <wp:posOffset>2564765</wp:posOffset>
             </wp:positionV>
-            <wp:extent cx="2884555" cy="506095"/>
-            <wp:effectExtent l="0" t="0" r="0" b="317"/>
+            <wp:extent cx="2957830" cy="180975"/>
+            <wp:effectExtent l="0" t="2223" r="0" b="0"/>
             <wp:wrapNone/>
-            <wp:docPr id="106" name="Picture 106" descr="Shape, arrow&#10;&#10;Description automatically generated"/>
+            <wp:docPr id="114" name="Picture 114" descr="Shape, arrow&#10;&#10;Description automatically generated"/>
             <wp:cNvGraphicFramePr>
               <a:graphicFrameLocks xmlns:a="http://schemas.openxmlformats.org/drawingml/2006/main" noChangeAspect="1"/>
             </wp:cNvGraphicFramePr>
@@ -5368,20 +5799,20 @@
                     </pic:cNvPicPr>
                   </pic:nvPicPr>
                   <pic:blipFill rotWithShape="1">
-                    <a:blip r:embed="rId17" cstate="print">
-                      <a:extLst>
-                        <a:ext uri="{28A0092B-C50C-407E-A947-70E740481C1C}">
-                          <a14:useLocalDpi xmlns:a14="http://schemas.microsoft.com/office/drawing/2010/main" val="0"/>
-                        </a:ext>
-                      </a:extLst>
-                    </a:blip>
-                    <a:srcRect l="38222" t="41098" r="30820" b="-1"/>
+                    <a:blip r:embed="rId16" cstate="print">
+                      <a:extLst>
+                        <a:ext uri="{28A0092B-C50C-407E-A947-70E740481C1C}">
+                          <a14:useLocalDpi xmlns:a14="http://schemas.microsoft.com/office/drawing/2010/main" val="0"/>
+                        </a:ext>
+                      </a:extLst>
+                    </a:blip>
+                    <a:srcRect l="72234" t="51538" r="26027"/>
                     <a:stretch/>
                   </pic:blipFill>
                   <pic:spPr bwMode="auto">
                     <a:xfrm rot="16200000" flipV="1">
                       <a:off x="0" y="0"/>
-                      <a:ext cx="2884555" cy="506095"/>
+                      <a:ext cx="2957830" cy="180975"/>
                     </a:xfrm>
                     <a:prstGeom prst="rect">
                       <a:avLst/>
@@ -5413,18 +5844,18 @@
           <w:noProof/>
         </w:rPr>
         <w:drawing>
-          <wp:anchor distT="0" distB="0" distL="114300" distR="114300" simplePos="0" relativeHeight="251747328" behindDoc="0" locked="0" layoutInCell="1" allowOverlap="1" wp14:anchorId="4DE461D9" wp14:editId="34A35195">
+          <wp:anchor distT="0" distB="0" distL="114300" distR="114300" simplePos="0" relativeHeight="251760640" behindDoc="0" locked="0" layoutInCell="1" allowOverlap="1" wp14:anchorId="487372AE" wp14:editId="526F910F">
             <wp:simplePos x="0" y="0"/>
             <wp:positionH relativeFrom="margin">
-              <wp:posOffset>546735</wp:posOffset>
+              <wp:posOffset>522182</wp:posOffset>
             </wp:positionH>
             <wp:positionV relativeFrom="paragraph">
-              <wp:posOffset>964565</wp:posOffset>
+              <wp:posOffset>851535</wp:posOffset>
             </wp:positionV>
-            <wp:extent cx="480695" cy="860425"/>
-            <wp:effectExtent l="0" t="0" r="0" b="129540"/>
+            <wp:extent cx="273050" cy="392430"/>
+            <wp:effectExtent l="0" t="2540" r="0" b="0"/>
             <wp:wrapNone/>
-            <wp:docPr id="103" name="Picture 103" descr="Shape, arrow&#10;&#10;Description automatically generated"/>
+            <wp:docPr id="115" name="Picture 115" descr="Shape, arrow&#10;&#10;Description automatically generated"/>
             <wp:cNvGraphicFramePr>
               <a:graphicFrameLocks xmlns:a="http://schemas.openxmlformats.org/drawingml/2006/main" noChangeAspect="1"/>
             </wp:cNvGraphicFramePr>
@@ -5438,20 +5869,20 @@
                     </pic:cNvPicPr>
                   </pic:nvPicPr>
                   <pic:blipFill rotWithShape="1">
-                    <a:blip r:embed="rId17" cstate="print">
-                      <a:extLst>
-                        <a:ext uri="{28A0092B-C50C-407E-A947-70E740481C1C}">
-                          <a14:useLocalDpi xmlns:a14="http://schemas.microsoft.com/office/drawing/2010/main" val="0"/>
-                        </a:ext>
-                      </a:extLst>
-                    </a:blip>
-                    <a:srcRect l="73389"/>
+                    <a:blip r:embed="rId16" cstate="print">
+                      <a:extLst>
+                        <a:ext uri="{28A0092B-C50C-407E-A947-70E740481C1C}">
+                          <a14:useLocalDpi xmlns:a14="http://schemas.microsoft.com/office/drawing/2010/main" val="0"/>
+                        </a:ext>
+                      </a:extLst>
+                    </a:blip>
+                    <a:srcRect l="72972" b="-3074"/>
                     <a:stretch/>
                   </pic:blipFill>
                   <pic:spPr bwMode="auto">
-                    <a:xfrm rot="15118585" flipV="1">
-                      <a:off x="0" y="0"/>
-                      <a:ext cx="480695" cy="860425"/>
+                    <a:xfrm rot="16200000" flipV="1">
+                      <a:off x="0" y="0"/>
+                      <a:ext cx="273050" cy="392430"/>
                     </a:xfrm>
                     <a:prstGeom prst="rect">
                       <a:avLst/>
@@ -5480,438 +5911,11 @@
       </w:r>
       <w:r>
         <w:rPr>
-          <w:noProof/>
-        </w:rPr>
-        <w:drawing>
-          <wp:anchor distT="0" distB="0" distL="114300" distR="114300" simplePos="0" relativeHeight="251751424" behindDoc="0" locked="0" layoutInCell="1" allowOverlap="1" wp14:anchorId="4B541C5F" wp14:editId="7BDF30EB">
-            <wp:simplePos x="0" y="0"/>
-            <wp:positionH relativeFrom="margin">
-              <wp:posOffset>1884727</wp:posOffset>
-            </wp:positionH>
-            <wp:positionV relativeFrom="paragraph">
-              <wp:posOffset>1715179</wp:posOffset>
-            </wp:positionV>
-            <wp:extent cx="1808480" cy="860898"/>
-            <wp:effectExtent l="150177" t="0" r="265748" b="0"/>
-            <wp:wrapNone/>
-            <wp:docPr id="105" name="Picture 105" descr="Shape, arrow&#10;&#10;Description automatically generated"/>
-            <wp:cNvGraphicFramePr>
-              <a:graphicFrameLocks xmlns:a="http://schemas.openxmlformats.org/drawingml/2006/main" noChangeAspect="1"/>
-            </wp:cNvGraphicFramePr>
-            <a:graphic xmlns:a="http://schemas.openxmlformats.org/drawingml/2006/main">
-              <a:graphicData uri="http://schemas.openxmlformats.org/drawingml/2006/picture">
-                <pic:pic xmlns:pic="http://schemas.openxmlformats.org/drawingml/2006/picture">
-                  <pic:nvPicPr>
-                    <pic:cNvPr id="1" name="Picture 1" descr="Shape, arrow&#10;&#10;Description automatically generated"/>
-                    <pic:cNvPicPr>
-                      <a:picLocks noChangeAspect="1" noChangeArrowheads="1"/>
-                    </pic:cNvPicPr>
-                  </pic:nvPicPr>
-                  <pic:blipFill>
-                    <a:blip r:embed="rId17" cstate="print">
-                      <a:extLst>
-                        <a:ext uri="{28A0092B-C50C-407E-A947-70E740481C1C}">
-                          <a14:useLocalDpi xmlns:a14="http://schemas.microsoft.com/office/drawing/2010/main" val="0"/>
-                        </a:ext>
-                      </a:extLst>
-                    </a:blip>
-                    <a:srcRect/>
-                    <a:stretch>
-                      <a:fillRect/>
-                    </a:stretch>
-                  </pic:blipFill>
-                  <pic:spPr bwMode="auto">
-                    <a:xfrm rot="15118585" flipV="1">
-                      <a:off x="0" y="0"/>
-                      <a:ext cx="1808480" cy="860898"/>
-                    </a:xfrm>
-                    <a:prstGeom prst="rect">
-                      <a:avLst/>
-                    </a:prstGeom>
-                    <a:noFill/>
-                    <a:ln>
-                      <a:noFill/>
-                    </a:ln>
-                  </pic:spPr>
-                </pic:pic>
-              </a:graphicData>
-            </a:graphic>
-            <wp14:sizeRelH relativeFrom="margin">
-              <wp14:pctWidth>0</wp14:pctWidth>
-            </wp14:sizeRelH>
-            <wp14:sizeRelV relativeFrom="margin">
-              <wp14:pctHeight>0</wp14:pctHeight>
-            </wp14:sizeRelV>
-          </wp:anchor>
-        </w:drawing>
-      </w:r>
-      <w:r>
-        <w:rPr>
-          <w:noProof/>
-        </w:rPr>
-        <w:drawing>
-          <wp:anchor distT="0" distB="0" distL="114300" distR="114300" simplePos="0" relativeHeight="251734016" behindDoc="0" locked="0" layoutInCell="1" allowOverlap="1" wp14:anchorId="61523290" wp14:editId="21C293AA">
-            <wp:simplePos x="0" y="0"/>
-            <wp:positionH relativeFrom="margin">
-              <wp:posOffset>0</wp:posOffset>
-            </wp:positionH>
-            <wp:positionV relativeFrom="paragraph">
-              <wp:posOffset>0</wp:posOffset>
-            </wp:positionV>
-            <wp:extent cx="620395" cy="555171"/>
-            <wp:effectExtent l="89853" t="0" r="98107" b="0"/>
-            <wp:wrapNone/>
-            <wp:docPr id="94" name="Picture 94" descr="Shape, arrow&#10;&#10;Description automatically generated"/>
-            <wp:cNvGraphicFramePr>
-              <a:graphicFrameLocks xmlns:a="http://schemas.openxmlformats.org/drawingml/2006/main" noChangeAspect="1"/>
-            </wp:cNvGraphicFramePr>
-            <a:graphic xmlns:a="http://schemas.openxmlformats.org/drawingml/2006/main">
-              <a:graphicData uri="http://schemas.openxmlformats.org/drawingml/2006/picture">
-                <pic:pic xmlns:pic="http://schemas.openxmlformats.org/drawingml/2006/picture">
-                  <pic:nvPicPr>
-                    <pic:cNvPr id="1" name="Picture 1" descr="Shape, arrow&#10;&#10;Description automatically generated"/>
-                    <pic:cNvPicPr>
-                      <a:picLocks noChangeAspect="1" noChangeArrowheads="1"/>
-                    </pic:cNvPicPr>
-                  </pic:nvPicPr>
-                  <pic:blipFill>
-                    <a:blip r:embed="rId17" cstate="print">
-                      <a:extLst>
-                        <a:ext uri="{28A0092B-C50C-407E-A947-70E740481C1C}">
-                          <a14:useLocalDpi xmlns:a14="http://schemas.microsoft.com/office/drawing/2010/main" val="0"/>
-                        </a:ext>
-                      </a:extLst>
-                    </a:blip>
-                    <a:srcRect/>
-                    <a:stretch>
-                      <a:fillRect/>
-                    </a:stretch>
-                  </pic:blipFill>
-                  <pic:spPr bwMode="auto">
-                    <a:xfrm rot="15118585" flipV="1">
-                      <a:off x="0" y="0"/>
-                      <a:ext cx="620395" cy="555171"/>
-                    </a:xfrm>
-                    <a:prstGeom prst="rect">
-                      <a:avLst/>
-                    </a:prstGeom>
-                    <a:noFill/>
-                    <a:ln>
-                      <a:noFill/>
-                    </a:ln>
-                  </pic:spPr>
-                </pic:pic>
-              </a:graphicData>
-            </a:graphic>
-            <wp14:sizeRelH relativeFrom="margin">
-              <wp14:pctWidth>0</wp14:pctWidth>
-            </wp14:sizeRelH>
-            <wp14:sizeRelV relativeFrom="margin">
-              <wp14:pctHeight>0</wp14:pctHeight>
-            </wp14:sizeRelV>
-          </wp:anchor>
-        </w:drawing>
-      </w:r>
-    </w:p>
-    <w:p>
-      <w:pPr>
-        <w:rPr>
           <w:b/>
           <w:bCs/>
         </w:rPr>
-      </w:pPr>
-      <w:r>
-        <w:rPr>
-          <w:b/>
-          <w:bCs/>
-          <w:noProof/>
-        </w:rPr>
-        <w:lastRenderedPageBreak/>
-        <w:drawing>
-          <wp:anchor distT="0" distB="0" distL="114300" distR="114300" simplePos="0" relativeHeight="251741184" behindDoc="0" locked="0" layoutInCell="1" allowOverlap="1" wp14:anchorId="30C74F0F" wp14:editId="4F000AE4">
-            <wp:simplePos x="0" y="0"/>
-            <wp:positionH relativeFrom="column">
-              <wp:posOffset>560070</wp:posOffset>
-            </wp:positionH>
-            <wp:positionV relativeFrom="paragraph">
-              <wp:posOffset>751205</wp:posOffset>
-            </wp:positionV>
-            <wp:extent cx="232410" cy="420370"/>
-            <wp:effectExtent l="1270" t="0" r="0" b="0"/>
-            <wp:wrapNone/>
-            <wp:docPr id="100" name="Picture 100" descr="Shape, arrow&#10;&#10;Description automatically generated"/>
-            <wp:cNvGraphicFramePr>
-              <a:graphicFrameLocks xmlns:a="http://schemas.openxmlformats.org/drawingml/2006/main" noChangeAspect="1"/>
-            </wp:cNvGraphicFramePr>
-            <a:graphic xmlns:a="http://schemas.openxmlformats.org/drawingml/2006/main">
-              <a:graphicData uri="http://schemas.openxmlformats.org/drawingml/2006/picture">
-                <pic:pic xmlns:pic="http://schemas.openxmlformats.org/drawingml/2006/picture">
-                  <pic:nvPicPr>
-                    <pic:cNvPr id="100" name="Picture 100" descr="Shape, arrow&#10;&#10;Description automatically generated"/>
-                    <pic:cNvPicPr>
-                      <a:picLocks noChangeAspect="1"/>
-                    </pic:cNvPicPr>
-                  </pic:nvPicPr>
-                  <pic:blipFill rotWithShape="1">
-                    <a:blip r:embed="rId33" cstate="print">
-                      <a:extLst>
-                        <a:ext uri="{28A0092B-C50C-407E-A947-70E740481C1C}">
-                          <a14:useLocalDpi xmlns:a14="http://schemas.microsoft.com/office/drawing/2010/main" val="0"/>
-                        </a:ext>
-                      </a:extLst>
-                    </a:blip>
-                    <a:srcRect l="73304" t="-6175" r="1"/>
-                    <a:stretch/>
-                  </pic:blipFill>
-                  <pic:spPr bwMode="auto">
-                    <a:xfrm rot="16200000" flipV="1">
-                      <a:off x="0" y="0"/>
-                      <a:ext cx="232410" cy="420370"/>
-                    </a:xfrm>
-                    <a:prstGeom prst="rect">
-                      <a:avLst/>
-                    </a:prstGeom>
-                    <a:noFill/>
-                    <a:ln>
-                      <a:noFill/>
-                    </a:ln>
-                    <a:extLst>
-                      <a:ext uri="{53640926-AAD7-44D8-BBD7-CCE9431645EC}">
-                        <a14:shadowObscured xmlns:a14="http://schemas.microsoft.com/office/drawing/2010/main"/>
-                      </a:ext>
-                    </a:extLst>
-                  </pic:spPr>
-                </pic:pic>
-              </a:graphicData>
-            </a:graphic>
-            <wp14:sizeRelH relativeFrom="margin">
-              <wp14:pctWidth>0</wp14:pctWidth>
-            </wp14:sizeRelH>
-            <wp14:sizeRelV relativeFrom="margin">
-              <wp14:pctHeight>0</wp14:pctHeight>
-            </wp14:sizeRelV>
-          </wp:anchor>
-        </w:drawing>
-      </w:r>
-      <w:r>
-        <w:rPr>
-          <w:b/>
-          <w:bCs/>
-        </w:rPr>
-        <w:drawing>
-          <wp:anchor distT="0" distB="0" distL="114300" distR="114300" simplePos="0" relativeHeight="251745280" behindDoc="0" locked="0" layoutInCell="1" allowOverlap="1" wp14:anchorId="43DFA2F0" wp14:editId="60850DBD">
-            <wp:simplePos x="0" y="0"/>
-            <wp:positionH relativeFrom="column">
-              <wp:posOffset>597535</wp:posOffset>
-            </wp:positionH>
-            <wp:positionV relativeFrom="paragraph">
-              <wp:posOffset>6294120</wp:posOffset>
-            </wp:positionV>
-            <wp:extent cx="512330" cy="446314"/>
-            <wp:effectExtent l="0" t="0" r="2540" b="0"/>
-            <wp:wrapNone/>
-            <wp:docPr id="92" name="Picture 92" descr="A picture containing text, clipart&#10;&#10;Description automatically generated"/>
-            <wp:cNvGraphicFramePr>
-              <a:graphicFrameLocks xmlns:a="http://schemas.openxmlformats.org/drawingml/2006/main" noChangeAspect="1"/>
-            </wp:cNvGraphicFramePr>
-            <a:graphic xmlns:a="http://schemas.openxmlformats.org/drawingml/2006/main">
-              <a:graphicData uri="http://schemas.openxmlformats.org/drawingml/2006/picture">
-                <pic:pic xmlns:pic="http://schemas.openxmlformats.org/drawingml/2006/picture">
-                  <pic:nvPicPr>
-                    <pic:cNvPr id="30" name="Picture 30" descr="A picture containing text, clipart&#10;&#10;Description automatically generated"/>
-                    <pic:cNvPicPr>
-                      <a:picLocks noChangeAspect="1" noChangeArrowheads="1"/>
-                    </pic:cNvPicPr>
-                  </pic:nvPicPr>
-                  <pic:blipFill>
-                    <a:blip r:embed="rId7">
-                      <a:extLst>
-                        <a:ext uri="{28A0092B-C50C-407E-A947-70E740481C1C}">
-                          <a14:useLocalDpi xmlns:a14="http://schemas.microsoft.com/office/drawing/2010/main" val="0"/>
-                        </a:ext>
-                      </a:extLst>
-                    </a:blip>
-                    <a:srcRect/>
-                    <a:stretch>
-                      <a:fillRect/>
-                    </a:stretch>
-                  </pic:blipFill>
-                  <pic:spPr bwMode="auto">
-                    <a:xfrm>
-                      <a:off x="0" y="0"/>
-                      <a:ext cx="512330" cy="446314"/>
-                    </a:xfrm>
-                    <a:prstGeom prst="rect">
-                      <a:avLst/>
-                    </a:prstGeom>
-                    <a:noFill/>
-                    <a:ln>
-                      <a:noFill/>
-                    </a:ln>
-                  </pic:spPr>
-                </pic:pic>
-              </a:graphicData>
-            </a:graphic>
-            <wp14:sizeRelH relativeFrom="margin">
-              <wp14:pctWidth>0</wp14:pctWidth>
-            </wp14:sizeRelH>
-            <wp14:sizeRelV relativeFrom="margin">
-              <wp14:pctHeight>0</wp14:pctHeight>
-            </wp14:sizeRelV>
-          </wp:anchor>
-        </w:drawing>
-      </w:r>
-      <w:r>
-        <w:rPr>
-          <w:b/>
-          <w:bCs/>
-          <w:noProof/>
-        </w:rPr>
-        <w:drawing>
-          <wp:anchor distT="0" distB="0" distL="114300" distR="114300" simplePos="0" relativeHeight="251744256" behindDoc="0" locked="0" layoutInCell="1" allowOverlap="1" wp14:anchorId="3211214F" wp14:editId="16EE8960">
-            <wp:simplePos x="0" y="0"/>
-            <wp:positionH relativeFrom="column">
-              <wp:posOffset>-1586414</wp:posOffset>
-            </wp:positionH>
-            <wp:positionV relativeFrom="paragraph">
-              <wp:posOffset>3096694</wp:posOffset>
-            </wp:positionV>
-            <wp:extent cx="4411884" cy="353060"/>
-            <wp:effectExtent l="0" t="9207" r="0" b="18098"/>
-            <wp:wrapNone/>
-            <wp:docPr id="102" name="Picture 102" descr="Shape, arrow&#10;&#10;Description automatically generated"/>
-            <wp:cNvGraphicFramePr>
-              <a:graphicFrameLocks xmlns:a="http://schemas.openxmlformats.org/drawingml/2006/main" noChangeAspect="1"/>
-            </wp:cNvGraphicFramePr>
-            <a:graphic xmlns:a="http://schemas.openxmlformats.org/drawingml/2006/main">
-              <a:graphicData uri="http://schemas.openxmlformats.org/drawingml/2006/picture">
-                <pic:pic xmlns:pic="http://schemas.openxmlformats.org/drawingml/2006/picture">
-                  <pic:nvPicPr>
-                    <pic:cNvPr id="101" name="Picture 101" descr="Shape, arrow&#10;&#10;Description automatically generated"/>
-                    <pic:cNvPicPr>
-                      <a:picLocks noChangeAspect="1"/>
-                    </pic:cNvPicPr>
-                  </pic:nvPicPr>
-                  <pic:blipFill rotWithShape="1">
-                    <a:blip r:embed="rId17" cstate="print">
-                      <a:extLst>
-                        <a:ext uri="{28A0092B-C50C-407E-A947-70E740481C1C}">
-                          <a14:useLocalDpi xmlns:a14="http://schemas.microsoft.com/office/drawing/2010/main" val="0"/>
-                        </a:ext>
-                      </a:extLst>
-                    </a:blip>
-                    <a:srcRect l="67407" t="18757" r="28502" b="-7378"/>
-                    <a:stretch/>
-                  </pic:blipFill>
-                  <pic:spPr bwMode="auto">
-                    <a:xfrm rot="16186006" flipV="1">
-                      <a:off x="0" y="0"/>
-                      <a:ext cx="4415000" cy="353309"/>
-                    </a:xfrm>
-                    <a:prstGeom prst="rect">
-                      <a:avLst/>
-                    </a:prstGeom>
-                    <a:noFill/>
-                    <a:ln>
-                      <a:noFill/>
-                    </a:ln>
-                    <a:extLst>
-                      <a:ext uri="{53640926-AAD7-44D8-BBD7-CCE9431645EC}">
-                        <a14:shadowObscured xmlns:a14="http://schemas.microsoft.com/office/drawing/2010/main"/>
-                      </a:ext>
-                    </a:extLst>
-                  </pic:spPr>
-                </pic:pic>
-              </a:graphicData>
-            </a:graphic>
-            <wp14:sizeRelH relativeFrom="margin">
-              <wp14:pctWidth>0</wp14:pctWidth>
-            </wp14:sizeRelH>
-            <wp14:sizeRelV relativeFrom="margin">
-              <wp14:pctHeight>0</wp14:pctHeight>
-            </wp14:sizeRelV>
-          </wp:anchor>
-        </w:drawing>
-      </w:r>
-      <w:r>
-        <w:rPr>
-          <w:b/>
-          <w:bCs/>
-          <w:noProof/>
-        </w:rPr>
-        <w:drawing>
-          <wp:anchor distT="0" distB="0" distL="114300" distR="114300" simplePos="0" relativeHeight="251742208" behindDoc="0" locked="0" layoutInCell="1" allowOverlap="1" wp14:anchorId="76921368" wp14:editId="59308C4B">
-            <wp:simplePos x="0" y="0"/>
-            <wp:positionH relativeFrom="column">
-              <wp:posOffset>73827</wp:posOffset>
-            </wp:positionH>
-            <wp:positionV relativeFrom="paragraph">
-              <wp:posOffset>5858510</wp:posOffset>
-            </wp:positionV>
-            <wp:extent cx="1192727" cy="429260"/>
-            <wp:effectExtent l="0" t="18415" r="8255" b="8255"/>
-            <wp:wrapNone/>
-            <wp:docPr id="101" name="Picture 101" descr="Shape, arrow&#10;&#10;Description automatically generated"/>
-            <wp:cNvGraphicFramePr>
-              <a:graphicFrameLocks xmlns:a="http://schemas.openxmlformats.org/drawingml/2006/main" noChangeAspect="1"/>
-            </wp:cNvGraphicFramePr>
-            <a:graphic xmlns:a="http://schemas.openxmlformats.org/drawingml/2006/main">
-              <a:graphicData uri="http://schemas.openxmlformats.org/drawingml/2006/picture">
-                <pic:pic xmlns:pic="http://schemas.openxmlformats.org/drawingml/2006/picture">
-                  <pic:nvPicPr>
-                    <pic:cNvPr id="101" name="Picture 101" descr="Shape, arrow&#10;&#10;Description automatically generated"/>
-                    <pic:cNvPicPr>
-                      <a:picLocks noChangeAspect="1"/>
-                    </pic:cNvPicPr>
-                  </pic:nvPicPr>
-                  <pic:blipFill rotWithShape="1">
-                    <a:blip r:embed="rId17" cstate="print">
-                      <a:extLst>
-                        <a:ext uri="{28A0092B-C50C-407E-A947-70E740481C1C}">
-                          <a14:useLocalDpi xmlns:a14="http://schemas.microsoft.com/office/drawing/2010/main" val="0"/>
-                        </a:ext>
-                      </a:extLst>
-                    </a:blip>
-                    <a:srcRect t="1" r="28502" b="-7378"/>
-                    <a:stretch/>
-                  </pic:blipFill>
-                  <pic:spPr bwMode="auto">
-                    <a:xfrm rot="16186006" flipV="1">
-                      <a:off x="0" y="0"/>
-                      <a:ext cx="1192727" cy="429260"/>
-                    </a:xfrm>
-                    <a:prstGeom prst="rect">
-                      <a:avLst/>
-                    </a:prstGeom>
-                    <a:noFill/>
-                    <a:ln>
-                      <a:noFill/>
-                    </a:ln>
-                    <a:extLst>
-                      <a:ext uri="{53640926-AAD7-44D8-BBD7-CCE9431645EC}">
-                        <a14:shadowObscured xmlns:a14="http://schemas.microsoft.com/office/drawing/2010/main"/>
-                      </a:ext>
-                    </a:extLst>
-                  </pic:spPr>
-                </pic:pic>
-              </a:graphicData>
-            </a:graphic>
-            <wp14:sizeRelH relativeFrom="margin">
-              <wp14:pctWidth>0</wp14:pctWidth>
-            </wp14:sizeRelH>
-            <wp14:sizeRelV relativeFrom="margin">
-              <wp14:pctHeight>0</wp14:pctHeight>
-            </wp14:sizeRelV>
-          </wp:anchor>
-        </w:drawing>
-      </w:r>
-      <w:r>
-        <w:rPr>
-          <w:b/>
-          <w:bCs/>
-        </w:rPr>
-        <w:drawing>
-          <wp:anchor distT="0" distB="0" distL="114300" distR="114300" simplePos="0" relativeHeight="251729920" behindDoc="0" locked="0" layoutInCell="1" allowOverlap="1" wp14:anchorId="5F1BA862" wp14:editId="4FA66C96">
+        <w:drawing>
+          <wp:anchor distT="0" distB="0" distL="114300" distR="114300" simplePos="0" relativeHeight="251729920" behindDoc="0" locked="0" layoutInCell="1" allowOverlap="1" wp14:anchorId="5F1BA862" wp14:editId="0DACBA32">
             <wp:simplePos x="0" y="0"/>
             <wp:positionH relativeFrom="column">
               <wp:posOffset>3127194</wp:posOffset>
@@ -5979,7 +5983,7 @@
           <w:bCs/>
         </w:rPr>
         <w:drawing>
-          <wp:anchor distT="0" distB="0" distL="114300" distR="114300" simplePos="0" relativeHeight="251730944" behindDoc="0" locked="0" layoutInCell="1" allowOverlap="1" wp14:anchorId="7B897E54" wp14:editId="3EA0A589">
+          <wp:anchor distT="0" distB="0" distL="114300" distR="114300" simplePos="0" relativeHeight="251730944" behindDoc="0" locked="0" layoutInCell="1" allowOverlap="1" wp14:anchorId="7B897E54" wp14:editId="2E42D005">
             <wp:simplePos x="0" y="0"/>
             <wp:positionH relativeFrom="margin">
               <wp:posOffset>2568847</wp:posOffset>
@@ -6047,7 +6051,7 @@
           <w:bCs/>
         </w:rPr>
         <w:drawing>
-          <wp:anchor distT="0" distB="0" distL="114300" distR="114300" simplePos="0" relativeHeight="251728896" behindDoc="0" locked="0" layoutInCell="1" allowOverlap="1" wp14:anchorId="63B940FE" wp14:editId="33FB59F4">
+          <wp:anchor distT="0" distB="0" distL="114300" distR="114300" simplePos="0" relativeHeight="251728896" behindDoc="0" locked="0" layoutInCell="1" allowOverlap="1" wp14:anchorId="63B940FE" wp14:editId="543310DA">
             <wp:simplePos x="0" y="0"/>
             <wp:positionH relativeFrom="column">
               <wp:posOffset>2232660</wp:posOffset>
@@ -6115,7 +6119,7 @@
           <w:bCs/>
         </w:rPr>
         <w:drawing>
-          <wp:anchor distT="0" distB="0" distL="114300" distR="114300" simplePos="0" relativeHeight="251727872" behindDoc="0" locked="0" layoutInCell="1" allowOverlap="1" wp14:anchorId="2C2F81B4" wp14:editId="4CB6AFAB">
+          <wp:anchor distT="0" distB="0" distL="114300" distR="114300" simplePos="0" relativeHeight="251727872" behindDoc="0" locked="0" layoutInCell="1" allowOverlap="1" wp14:anchorId="2C2F81B4" wp14:editId="461A6E83">
             <wp:simplePos x="0" y="0"/>
             <wp:positionH relativeFrom="column">
               <wp:posOffset>2094321</wp:posOffset>
@@ -6196,7 +6200,7 @@
           <w:noProof/>
         </w:rPr>
         <w:drawing>
-          <wp:inline distT="0" distB="0" distL="0" distR="0" wp14:anchorId="2993A857" wp14:editId="017E6D23">
+          <wp:inline distT="0" distB="0" distL="0" distR="0" wp14:anchorId="2993A857" wp14:editId="7FE74974">
             <wp:extent cx="4003675" cy="8229600"/>
             <wp:effectExtent l="0" t="0" r="0" b="0"/>
             <wp:docPr id="87" name="Picture 87" descr="A screenshot of a phone&#10;&#10;Description automatically generated with medium confidence"/>
@@ -6211,7 +6215,7 @@
                     <pic:cNvPicPr/>
                   </pic:nvPicPr>
                   <pic:blipFill>
-                    <a:blip r:embed="rId34"/>
+                    <a:blip r:embed="rId33"/>
                     <a:stretch>
                       <a:fillRect/>
                     </a:stretch>
@@ -6230,6 +6234,553 @@
             </a:graphic>
           </wp:inline>
         </w:drawing>
+      </w:r>
+    </w:p>
+    <w:p>
+      <w:pPr>
+        <w:rPr>
+          <w:b/>
+          <w:bCs/>
+        </w:rPr>
+      </w:pPr>
+    </w:p>
+    <w:p>
+      <w:pPr>
+        <w:rPr>
+          <w:b/>
+          <w:bCs/>
+        </w:rPr>
+      </w:pPr>
+      <w:r>
+        <w:rPr>
+          <w:b/>
+          <w:bCs/>
+        </w:rPr>
+        <w:lastRenderedPageBreak/>
+        <w:drawing>
+          <wp:anchor distT="0" distB="0" distL="114300" distR="114300" simplePos="0" relativeHeight="251777024" behindDoc="0" locked="0" layoutInCell="1" allowOverlap="1" wp14:anchorId="408917D6" wp14:editId="35EE0CEA">
+            <wp:simplePos x="0" y="0"/>
+            <wp:positionH relativeFrom="column">
+              <wp:posOffset>1731645</wp:posOffset>
+            </wp:positionH>
+            <wp:positionV relativeFrom="paragraph">
+              <wp:posOffset>6428740</wp:posOffset>
+            </wp:positionV>
+            <wp:extent cx="576580" cy="502285"/>
+            <wp:effectExtent l="0" t="0" r="0" b="0"/>
+            <wp:wrapNone/>
+            <wp:docPr id="125" name="Picture 125" descr="A picture containing text, clipart&#10;&#10;Description automatically generated"/>
+            <wp:cNvGraphicFramePr>
+              <a:graphicFrameLocks xmlns:a="http://schemas.openxmlformats.org/drawingml/2006/main" noChangeAspect="1"/>
+            </wp:cNvGraphicFramePr>
+            <a:graphic xmlns:a="http://schemas.openxmlformats.org/drawingml/2006/main">
+              <a:graphicData uri="http://schemas.openxmlformats.org/drawingml/2006/picture">
+                <pic:pic xmlns:pic="http://schemas.openxmlformats.org/drawingml/2006/picture">
+                  <pic:nvPicPr>
+                    <pic:cNvPr id="30" name="Picture 30" descr="A picture containing text, clipart&#10;&#10;Description automatically generated"/>
+                    <pic:cNvPicPr>
+                      <a:picLocks noChangeAspect="1" noChangeArrowheads="1"/>
+                    </pic:cNvPicPr>
+                  </pic:nvPicPr>
+                  <pic:blipFill>
+                    <a:blip r:embed="rId7">
+                      <a:extLst>
+                        <a:ext uri="{28A0092B-C50C-407E-A947-70E740481C1C}">
+                          <a14:useLocalDpi xmlns:a14="http://schemas.microsoft.com/office/drawing/2010/main" val="0"/>
+                        </a:ext>
+                      </a:extLst>
+                    </a:blip>
+                    <a:srcRect/>
+                    <a:stretch>
+                      <a:fillRect/>
+                    </a:stretch>
+                  </pic:blipFill>
+                  <pic:spPr bwMode="auto">
+                    <a:xfrm>
+                      <a:off x="0" y="0"/>
+                      <a:ext cx="576580" cy="502285"/>
+                    </a:xfrm>
+                    <a:prstGeom prst="rect">
+                      <a:avLst/>
+                    </a:prstGeom>
+                    <a:noFill/>
+                    <a:ln>
+                      <a:noFill/>
+                    </a:ln>
+                  </pic:spPr>
+                </pic:pic>
+              </a:graphicData>
+            </a:graphic>
+            <wp14:sizeRelH relativeFrom="margin">
+              <wp14:pctWidth>0</wp14:pctWidth>
+            </wp14:sizeRelH>
+            <wp14:sizeRelV relativeFrom="margin">
+              <wp14:pctHeight>0</wp14:pctHeight>
+            </wp14:sizeRelV>
+          </wp:anchor>
+        </w:drawing>
+      </w:r>
+      <w:r>
+        <w:rPr>
+          <w:b/>
+          <w:bCs/>
+        </w:rPr>
+        <w:drawing>
+          <wp:anchor distT="0" distB="0" distL="114300" distR="114300" simplePos="0" relativeHeight="251776000" behindDoc="0" locked="0" layoutInCell="1" allowOverlap="1" wp14:anchorId="1B690454" wp14:editId="5F680E00">
+            <wp:simplePos x="0" y="0"/>
+            <wp:positionH relativeFrom="margin">
+              <wp:posOffset>2211070</wp:posOffset>
+            </wp:positionH>
+            <wp:positionV relativeFrom="paragraph">
+              <wp:posOffset>6185535</wp:posOffset>
+            </wp:positionV>
+            <wp:extent cx="499110" cy="696595"/>
+            <wp:effectExtent l="0" t="3493" r="0" b="0"/>
+            <wp:wrapNone/>
+            <wp:docPr id="124" name="Picture 124" descr="Shape, arrow&#10;&#10;Description automatically generated"/>
+            <wp:cNvGraphicFramePr>
+              <a:graphicFrameLocks xmlns:a="http://schemas.openxmlformats.org/drawingml/2006/main" noChangeAspect="1"/>
+            </wp:cNvGraphicFramePr>
+            <a:graphic xmlns:a="http://schemas.openxmlformats.org/drawingml/2006/main">
+              <a:graphicData uri="http://schemas.openxmlformats.org/drawingml/2006/picture">
+                <pic:pic xmlns:pic="http://schemas.openxmlformats.org/drawingml/2006/picture">
+                  <pic:nvPicPr>
+                    <pic:cNvPr id="1" name="Picture 1" descr="Shape, arrow&#10;&#10;Description automatically generated"/>
+                    <pic:cNvPicPr>
+                      <a:picLocks noChangeAspect="1" noChangeArrowheads="1"/>
+                    </pic:cNvPicPr>
+                  </pic:nvPicPr>
+                  <pic:blipFill>
+                    <a:blip r:embed="rId34" cstate="print">
+                      <a:extLst>
+                        <a:ext uri="{28A0092B-C50C-407E-A947-70E740481C1C}">
+                          <a14:useLocalDpi xmlns:a14="http://schemas.microsoft.com/office/drawing/2010/main" val="0"/>
+                        </a:ext>
+                      </a:extLst>
+                    </a:blip>
+                    <a:srcRect/>
+                    <a:stretch>
+                      <a:fillRect/>
+                    </a:stretch>
+                  </pic:blipFill>
+                  <pic:spPr bwMode="auto">
+                    <a:xfrm rot="16200000">
+                      <a:off x="0" y="0"/>
+                      <a:ext cx="499110" cy="696595"/>
+                    </a:xfrm>
+                    <a:prstGeom prst="rect">
+                      <a:avLst/>
+                    </a:prstGeom>
+                    <a:noFill/>
+                    <a:ln>
+                      <a:noFill/>
+                    </a:ln>
+                  </pic:spPr>
+                </pic:pic>
+              </a:graphicData>
+            </a:graphic>
+            <wp14:sizeRelH relativeFrom="margin">
+              <wp14:pctWidth>0</wp14:pctWidth>
+            </wp14:sizeRelH>
+            <wp14:sizeRelV relativeFrom="margin">
+              <wp14:pctHeight>0</wp14:pctHeight>
+            </wp14:sizeRelV>
+          </wp:anchor>
+        </w:drawing>
+      </w:r>
+      <w:r>
+        <w:rPr>
+          <w:b/>
+          <w:bCs/>
+        </w:rPr>
+        <w:drawing>
+          <wp:anchor distT="0" distB="0" distL="114300" distR="114300" simplePos="0" relativeHeight="251774976" behindDoc="0" locked="0" layoutInCell="1" allowOverlap="1" wp14:anchorId="38F73E91" wp14:editId="5AF27032">
+            <wp:simplePos x="0" y="0"/>
+            <wp:positionH relativeFrom="margin">
+              <wp:posOffset>1350463</wp:posOffset>
+            </wp:positionH>
+            <wp:positionV relativeFrom="paragraph">
+              <wp:posOffset>6195152</wp:posOffset>
+            </wp:positionV>
+            <wp:extent cx="475621" cy="667385"/>
+            <wp:effectExtent l="0" t="635" r="0" b="0"/>
+            <wp:wrapNone/>
+            <wp:docPr id="123" name="Picture 123" descr="Shape, arrow&#10;&#10;Description automatically generated"/>
+            <wp:cNvGraphicFramePr>
+              <a:graphicFrameLocks xmlns:a="http://schemas.openxmlformats.org/drawingml/2006/main" noChangeAspect="1"/>
+            </wp:cNvGraphicFramePr>
+            <a:graphic xmlns:a="http://schemas.openxmlformats.org/drawingml/2006/main">
+              <a:graphicData uri="http://schemas.openxmlformats.org/drawingml/2006/picture">
+                <pic:pic xmlns:pic="http://schemas.openxmlformats.org/drawingml/2006/picture">
+                  <pic:nvPicPr>
+                    <pic:cNvPr id="1" name="Picture 1" descr="Shape, arrow&#10;&#10;Description automatically generated"/>
+                    <pic:cNvPicPr>
+                      <a:picLocks noChangeAspect="1" noChangeArrowheads="1"/>
+                    </pic:cNvPicPr>
+                  </pic:nvPicPr>
+                  <pic:blipFill>
+                    <a:blip r:embed="rId35" cstate="print">
+                      <a:extLst>
+                        <a:ext uri="{28A0092B-C50C-407E-A947-70E740481C1C}">
+                          <a14:useLocalDpi xmlns:a14="http://schemas.microsoft.com/office/drawing/2010/main" val="0"/>
+                        </a:ext>
+                      </a:extLst>
+                    </a:blip>
+                    <a:srcRect/>
+                    <a:stretch>
+                      <a:fillRect/>
+                    </a:stretch>
+                  </pic:blipFill>
+                  <pic:spPr bwMode="auto">
+                    <a:xfrm rot="16200000" flipV="1">
+                      <a:off x="0" y="0"/>
+                      <a:ext cx="475621" cy="667385"/>
+                    </a:xfrm>
+                    <a:prstGeom prst="rect">
+                      <a:avLst/>
+                    </a:prstGeom>
+                    <a:noFill/>
+                    <a:ln>
+                      <a:noFill/>
+                    </a:ln>
+                  </pic:spPr>
+                </pic:pic>
+              </a:graphicData>
+            </a:graphic>
+            <wp14:sizeRelH relativeFrom="margin">
+              <wp14:pctWidth>0</wp14:pctWidth>
+            </wp14:sizeRelH>
+            <wp14:sizeRelV relativeFrom="margin">
+              <wp14:pctHeight>0</wp14:pctHeight>
+            </wp14:sizeRelV>
+          </wp:anchor>
+        </w:drawing>
+      </w:r>
+      <w:r>
+        <w:rPr>
+          <w:b/>
+          <w:bCs/>
+        </w:rPr>
+        <w:drawing>
+          <wp:anchor distT="0" distB="0" distL="114300" distR="114300" simplePos="0" relativeHeight="251769856" behindDoc="0" locked="0" layoutInCell="1" allowOverlap="1" wp14:anchorId="4B2C25E5" wp14:editId="61D42A2B">
+            <wp:simplePos x="0" y="0"/>
+            <wp:positionH relativeFrom="column">
+              <wp:posOffset>2974340</wp:posOffset>
+            </wp:positionH>
+            <wp:positionV relativeFrom="paragraph">
+              <wp:posOffset>2849880</wp:posOffset>
+            </wp:positionV>
+            <wp:extent cx="508000" cy="442595"/>
+            <wp:effectExtent l="0" t="0" r="6350" b="0"/>
+            <wp:wrapNone/>
+            <wp:docPr id="117" name="Picture 117" descr="Icon&#10;&#10;Description automatically generated"/>
+            <wp:cNvGraphicFramePr>
+              <a:graphicFrameLocks xmlns:a="http://schemas.openxmlformats.org/drawingml/2006/main" noChangeAspect="1"/>
+            </wp:cNvGraphicFramePr>
+            <a:graphic xmlns:a="http://schemas.openxmlformats.org/drawingml/2006/main">
+              <a:graphicData uri="http://schemas.openxmlformats.org/drawingml/2006/picture">
+                <pic:pic xmlns:pic="http://schemas.openxmlformats.org/drawingml/2006/picture">
+                  <pic:nvPicPr>
+                    <pic:cNvPr id="38" name="Picture 38" descr="Icon&#10;&#10;Description automatically generated"/>
+                    <pic:cNvPicPr>
+                      <a:picLocks noChangeAspect="1" noChangeArrowheads="1"/>
+                    </pic:cNvPicPr>
+                  </pic:nvPicPr>
+                  <pic:blipFill>
+                    <a:blip r:embed="rId15">
+                      <a:extLst>
+                        <a:ext uri="{28A0092B-C50C-407E-A947-70E740481C1C}">
+                          <a14:useLocalDpi xmlns:a14="http://schemas.microsoft.com/office/drawing/2010/main" val="0"/>
+                        </a:ext>
+                      </a:extLst>
+                    </a:blip>
+                    <a:srcRect/>
+                    <a:stretch>
+                      <a:fillRect/>
+                    </a:stretch>
+                  </pic:blipFill>
+                  <pic:spPr bwMode="auto">
+                    <a:xfrm>
+                      <a:off x="0" y="0"/>
+                      <a:ext cx="508000" cy="442595"/>
+                    </a:xfrm>
+                    <a:prstGeom prst="rect">
+                      <a:avLst/>
+                    </a:prstGeom>
+                    <a:noFill/>
+                    <a:ln>
+                      <a:noFill/>
+                    </a:ln>
+                  </pic:spPr>
+                </pic:pic>
+              </a:graphicData>
+            </a:graphic>
+            <wp14:sizeRelH relativeFrom="margin">
+              <wp14:pctWidth>0</wp14:pctWidth>
+            </wp14:sizeRelH>
+            <wp14:sizeRelV relativeFrom="margin">
+              <wp14:pctHeight>0</wp14:pctHeight>
+            </wp14:sizeRelV>
+          </wp:anchor>
+        </w:drawing>
+      </w:r>
+      <w:r>
+        <w:rPr>
+          <w:b/>
+          <w:bCs/>
+        </w:rPr>
+        <w:drawing>
+          <wp:anchor distT="0" distB="0" distL="114300" distR="114300" simplePos="0" relativeHeight="251771904" behindDoc="0" locked="0" layoutInCell="1" allowOverlap="1" wp14:anchorId="1D927B69" wp14:editId="236296AE">
+            <wp:simplePos x="0" y="0"/>
+            <wp:positionH relativeFrom="column">
+              <wp:posOffset>2962275</wp:posOffset>
+            </wp:positionH>
+            <wp:positionV relativeFrom="paragraph">
+              <wp:posOffset>4993640</wp:posOffset>
+            </wp:positionV>
+            <wp:extent cx="521335" cy="454025"/>
+            <wp:effectExtent l="0" t="0" r="0" b="3175"/>
+            <wp:wrapNone/>
+            <wp:docPr id="119" name="Picture 119" descr="A picture containing text, clipart&#10;&#10;Description automatically generated"/>
+            <wp:cNvGraphicFramePr>
+              <a:graphicFrameLocks xmlns:a="http://schemas.openxmlformats.org/drawingml/2006/main" noChangeAspect="1"/>
+            </wp:cNvGraphicFramePr>
+            <a:graphic xmlns:a="http://schemas.openxmlformats.org/drawingml/2006/main">
+              <a:graphicData uri="http://schemas.openxmlformats.org/drawingml/2006/picture">
+                <pic:pic xmlns:pic="http://schemas.openxmlformats.org/drawingml/2006/picture">
+                  <pic:nvPicPr>
+                    <pic:cNvPr id="29" name="Picture 29" descr="A picture containing text, clipart&#10;&#10;Description automatically generated"/>
+                    <pic:cNvPicPr>
+                      <a:picLocks noChangeAspect="1" noChangeArrowheads="1"/>
+                    </pic:cNvPicPr>
+                  </pic:nvPicPr>
+                  <pic:blipFill>
+                    <a:blip r:embed="rId6">
+                      <a:extLst>
+                        <a:ext uri="{28A0092B-C50C-407E-A947-70E740481C1C}">
+                          <a14:useLocalDpi xmlns:a14="http://schemas.microsoft.com/office/drawing/2010/main" val="0"/>
+                        </a:ext>
+                      </a:extLst>
+                    </a:blip>
+                    <a:srcRect/>
+                    <a:stretch>
+                      <a:fillRect/>
+                    </a:stretch>
+                  </pic:blipFill>
+                  <pic:spPr bwMode="auto">
+                    <a:xfrm>
+                      <a:off x="0" y="0"/>
+                      <a:ext cx="521335" cy="454025"/>
+                    </a:xfrm>
+                    <a:prstGeom prst="rect">
+                      <a:avLst/>
+                    </a:prstGeom>
+                    <a:noFill/>
+                    <a:ln>
+                      <a:noFill/>
+                    </a:ln>
+                  </pic:spPr>
+                </pic:pic>
+              </a:graphicData>
+            </a:graphic>
+            <wp14:sizeRelH relativeFrom="margin">
+              <wp14:pctWidth>0</wp14:pctWidth>
+            </wp14:sizeRelH>
+            <wp14:sizeRelV relativeFrom="margin">
+              <wp14:pctHeight>0</wp14:pctHeight>
+            </wp14:sizeRelV>
+          </wp:anchor>
+        </w:drawing>
+      </w:r>
+      <w:r>
+        <w:rPr>
+          <w:b/>
+          <w:bCs/>
+        </w:rPr>
+        <w:drawing>
+          <wp:anchor distT="0" distB="0" distL="114300" distR="114300" simplePos="0" relativeHeight="251772928" behindDoc="0" locked="0" layoutInCell="1" allowOverlap="1" wp14:anchorId="4E51909B" wp14:editId="183B5519">
+            <wp:simplePos x="0" y="0"/>
+            <wp:positionH relativeFrom="margin">
+              <wp:posOffset>2961005</wp:posOffset>
+            </wp:positionH>
+            <wp:positionV relativeFrom="paragraph">
+              <wp:posOffset>4262755</wp:posOffset>
+            </wp:positionV>
+            <wp:extent cx="524510" cy="456565"/>
+            <wp:effectExtent l="0" t="0" r="8890" b="635"/>
+            <wp:wrapNone/>
+            <wp:docPr id="120" name="Picture 120" descr="A picture containing text, clipart&#10;&#10;Description automatically generated"/>
+            <wp:cNvGraphicFramePr>
+              <a:graphicFrameLocks xmlns:a="http://schemas.openxmlformats.org/drawingml/2006/main" noChangeAspect="1"/>
+            </wp:cNvGraphicFramePr>
+            <a:graphic xmlns:a="http://schemas.openxmlformats.org/drawingml/2006/main">
+              <a:graphicData uri="http://schemas.openxmlformats.org/drawingml/2006/picture">
+                <pic:pic xmlns:pic="http://schemas.openxmlformats.org/drawingml/2006/picture">
+                  <pic:nvPicPr>
+                    <pic:cNvPr id="28" name="Picture 28" descr="A picture containing text, clipart&#10;&#10;Description automatically generated"/>
+                    <pic:cNvPicPr>
+                      <a:picLocks noChangeAspect="1" noChangeArrowheads="1"/>
+                    </pic:cNvPicPr>
+                  </pic:nvPicPr>
+                  <pic:blipFill>
+                    <a:blip r:embed="rId5">
+                      <a:extLst>
+                        <a:ext uri="{28A0092B-C50C-407E-A947-70E740481C1C}">
+                          <a14:useLocalDpi xmlns:a14="http://schemas.microsoft.com/office/drawing/2010/main" val="0"/>
+                        </a:ext>
+                      </a:extLst>
+                    </a:blip>
+                    <a:srcRect/>
+                    <a:stretch>
+                      <a:fillRect/>
+                    </a:stretch>
+                  </pic:blipFill>
+                  <pic:spPr bwMode="auto">
+                    <a:xfrm>
+                      <a:off x="0" y="0"/>
+                      <a:ext cx="524510" cy="456565"/>
+                    </a:xfrm>
+                    <a:prstGeom prst="rect">
+                      <a:avLst/>
+                    </a:prstGeom>
+                    <a:noFill/>
+                    <a:ln>
+                      <a:noFill/>
+                    </a:ln>
+                  </pic:spPr>
+                </pic:pic>
+              </a:graphicData>
+            </a:graphic>
+            <wp14:sizeRelH relativeFrom="margin">
+              <wp14:pctWidth>0</wp14:pctWidth>
+            </wp14:sizeRelH>
+            <wp14:sizeRelV relativeFrom="margin">
+              <wp14:pctHeight>0</wp14:pctHeight>
+            </wp14:sizeRelV>
+          </wp:anchor>
+        </w:drawing>
+      </w:r>
+      <w:r>
+        <w:rPr>
+          <w:b/>
+          <w:bCs/>
+        </w:rPr>
+        <w:drawing>
+          <wp:anchor distT="0" distB="0" distL="114300" distR="114300" simplePos="0" relativeHeight="251770880" behindDoc="0" locked="0" layoutInCell="1" allowOverlap="1" wp14:anchorId="366C8F79" wp14:editId="373C694A">
+            <wp:simplePos x="0" y="0"/>
+            <wp:positionH relativeFrom="column">
+              <wp:posOffset>2972435</wp:posOffset>
+            </wp:positionH>
+            <wp:positionV relativeFrom="paragraph">
+              <wp:posOffset>3560445</wp:posOffset>
+            </wp:positionV>
+            <wp:extent cx="514350" cy="448310"/>
+            <wp:effectExtent l="0" t="0" r="0" b="8890"/>
+            <wp:wrapNone/>
+            <wp:docPr id="118" name="Picture 118" descr="A picture containing text, clipart&#10;&#10;Description automatically generated"/>
+            <wp:cNvGraphicFramePr>
+              <a:graphicFrameLocks xmlns:a="http://schemas.openxmlformats.org/drawingml/2006/main" noChangeAspect="1"/>
+            </wp:cNvGraphicFramePr>
+            <a:graphic xmlns:a="http://schemas.openxmlformats.org/drawingml/2006/main">
+              <a:graphicData uri="http://schemas.openxmlformats.org/drawingml/2006/picture">
+                <pic:pic xmlns:pic="http://schemas.openxmlformats.org/drawingml/2006/picture">
+                  <pic:nvPicPr>
+                    <pic:cNvPr id="27" name="Picture 27" descr="A picture containing text, clipart&#10;&#10;Description automatically generated"/>
+                    <pic:cNvPicPr>
+                      <a:picLocks noChangeAspect="1" noChangeArrowheads="1"/>
+                    </pic:cNvPicPr>
+                  </pic:nvPicPr>
+                  <pic:blipFill>
+                    <a:blip r:embed="rId4">
+                      <a:extLst>
+                        <a:ext uri="{28A0092B-C50C-407E-A947-70E740481C1C}">
+                          <a14:useLocalDpi xmlns:a14="http://schemas.microsoft.com/office/drawing/2010/main" val="0"/>
+                        </a:ext>
+                      </a:extLst>
+                    </a:blip>
+                    <a:srcRect/>
+                    <a:stretch>
+                      <a:fillRect/>
+                    </a:stretch>
+                  </pic:blipFill>
+                  <pic:spPr bwMode="auto">
+                    <a:xfrm>
+                      <a:off x="0" y="0"/>
+                      <a:ext cx="514350" cy="448310"/>
+                    </a:xfrm>
+                    <a:prstGeom prst="rect">
+                      <a:avLst/>
+                    </a:prstGeom>
+                    <a:noFill/>
+                    <a:ln>
+                      <a:noFill/>
+                    </a:ln>
+                  </pic:spPr>
+                </pic:pic>
+              </a:graphicData>
+            </a:graphic>
+            <wp14:sizeRelH relativeFrom="margin">
+              <wp14:pctWidth>0</wp14:pctWidth>
+            </wp14:sizeRelH>
+            <wp14:sizeRelV relativeFrom="margin">
+              <wp14:pctHeight>0</wp14:pctHeight>
+            </wp14:sizeRelV>
+          </wp:anchor>
+        </w:drawing>
+      </w:r>
+      <w:r>
+        <w:rPr>
+          <w:b/>
+          <w:bCs/>
+        </w:rPr>
+        <w:t>.</w:t>
+      </w:r>
+      <w:r>
+        <w:rPr>
+          <w:noProof/>
+        </w:rPr>
+        <w:drawing>
+          <wp:inline distT="0" distB="0" distL="0" distR="0" wp14:anchorId="7861261A" wp14:editId="23A0011E">
+            <wp:extent cx="4008755" cy="8229600"/>
+            <wp:effectExtent l="0" t="0" r="0" b="0"/>
+            <wp:docPr id="116" name="Picture 116" descr="A screenshot of a phone&#10;&#10;Description automatically generated with medium confidence"/>
+            <wp:cNvGraphicFramePr>
+              <a:graphicFrameLocks xmlns:a="http://schemas.openxmlformats.org/drawingml/2006/main" noChangeAspect="1"/>
+            </wp:cNvGraphicFramePr>
+            <a:graphic xmlns:a="http://schemas.openxmlformats.org/drawingml/2006/main">
+              <a:graphicData uri="http://schemas.openxmlformats.org/drawingml/2006/picture">
+                <pic:pic xmlns:pic="http://schemas.openxmlformats.org/drawingml/2006/picture">
+                  <pic:nvPicPr>
+                    <pic:cNvPr id="116" name="Picture 116" descr="A screenshot of a phone&#10;&#10;Description automatically generated with medium confidence"/>
+                    <pic:cNvPicPr/>
+                  </pic:nvPicPr>
+                  <pic:blipFill>
+                    <a:blip r:embed="rId36"/>
+                    <a:stretch>
+                      <a:fillRect/>
+                    </a:stretch>
+                  </pic:blipFill>
+                  <pic:spPr>
+                    <a:xfrm>
+                      <a:off x="0" y="0"/>
+                      <a:ext cx="4008755" cy="8229600"/>
+                    </a:xfrm>
+                    <a:prstGeom prst="rect">
+                      <a:avLst/>
+                    </a:prstGeom>
+                  </pic:spPr>
+                </pic:pic>
+              </a:graphicData>
+            </a:graphic>
+          </wp:inline>
+        </w:drawing>
+      </w:r>
+      <w:r>
+        <w:rPr>
+          <w:b/>
+          <w:bCs/>
+        </w:rPr>
+        <w:t xml:space="preserve"> </w:t>
       </w:r>
     </w:p>
     <w:sectPr>

</xml_diff>